<commit_message>
DFD diagram of system
</commit_message>
<xml_diff>
--- a/Report/PreColor Data Flow Diagram.docx
+++ b/Report/PreColor Data Flow Diagram.docx
@@ -7,11 +7,13 @@
         <w:jc w:val="center"/>
         <w:rPr>
           <w:sz w:val="56"/>
+          <w:u w:val="single"/>
         </w:rPr>
       </w:pPr>
       <w:r>
         <w:rPr>
           <w:sz w:val="56"/>
+          <w:u w:val="single"/>
         </w:rPr>
         <w:t>Context Diagram</w:t>
       </w:r>
@@ -20,19 +22,36 @@
       <w:pPr>
         <w:jc w:val="center"/>
         <w:rPr>
-          <w:sz w:val="28"/>
-        </w:rPr>
-      </w:pPr>
+          <w:sz w:val="56"/>
+          <w:u w:val="single"/>
+        </w:rPr>
+      </w:pPr>
+      <w:r>
+        <w:rPr>
+          <w:sz w:val="56"/>
+        </w:rPr>
+        <w:t xml:space="preserve"> /</w:t>
+      </w:r>
     </w:p>
     <w:p>
       <w:pPr>
-        <w:rPr>
-          <w:sz w:val="28"/>
-        </w:rPr>
-      </w:pPr>
+        <w:jc w:val="center"/>
+        <w:rPr>
+          <w:sz w:val="56"/>
+          <w:u w:val="single"/>
+        </w:rPr>
+      </w:pPr>
+      <w:r>
+        <w:rPr>
+          <w:sz w:val="56"/>
+          <w:u w:val="single"/>
+        </w:rPr>
+        <w:t>Level zero Diagram</w:t>
+      </w:r>
     </w:p>
     <w:p>
       <w:pPr>
+        <w:jc w:val="center"/>
         <w:rPr>
           <w:sz w:val="28"/>
         </w:rPr>
@@ -58,53 +77,6 @@
           <w:sz w:val="28"/>
         </w:rPr>
       </w:pPr>
-    </w:p>
-    <w:p>
-      <w:pPr>
-        <w:rPr>
-          <w:sz w:val="28"/>
-        </w:rPr>
-      </w:pPr>
-    </w:p>
-    <w:p>
-      <w:pPr>
-        <w:tabs>
-          <w:tab w:val="left" w:pos="2093"/>
-        </w:tabs>
-        <w:rPr>
-          <w:sz w:val="28"/>
-        </w:rPr>
-      </w:pPr>
-    </w:p>
-    <w:p>
-      <w:pPr>
-        <w:rPr>
-          <w:sz w:val="28"/>
-        </w:rPr>
-      </w:pPr>
-    </w:p>
-    <w:p>
-      <w:pPr>
-        <w:rPr>
-          <w:sz w:val="28"/>
-        </w:rPr>
-      </w:pPr>
-    </w:p>
-    <w:p>
-      <w:pPr>
-        <w:rPr>
-          <w:sz w:val="28"/>
-        </w:rPr>
-      </w:pPr>
-    </w:p>
-    <w:p>
-      <w:pPr>
-        <w:rPr>
-          <w:sz w:val="28"/>
-        </w:rPr>
-      </w:pPr>
-      <w:bookmarkStart w:id="0" w:name="_GoBack"/>
-      <w:bookmarkEnd w:id="0"/>
       <w:r>
         <w:rPr>
           <w:noProof/>
@@ -113,15 +85,15 @@
         <mc:AlternateContent>
           <mc:Choice Requires="wps">
             <w:drawing>
-              <wp:anchor distT="0" distB="0" distL="114300" distR="114300" simplePos="0" relativeHeight="251662336" behindDoc="0" locked="0" layoutInCell="1" allowOverlap="1" wp14:anchorId="674F7354" wp14:editId="6E083F5F">
+              <wp:anchor distT="0" distB="0" distL="114300" distR="114300" simplePos="0" relativeHeight="251662336" behindDoc="0" locked="0" layoutInCell="1" allowOverlap="1" wp14:anchorId="04CBE0F7" wp14:editId="1C82048D">
                 <wp:simplePos x="0" y="0"/>
                 <wp:positionH relativeFrom="margin">
-                  <wp:posOffset>4157300</wp:posOffset>
+                  <wp:posOffset>4156710</wp:posOffset>
                 </wp:positionH>
                 <wp:positionV relativeFrom="paragraph">
-                  <wp:posOffset>73660</wp:posOffset>
+                  <wp:posOffset>97790</wp:posOffset>
                 </wp:positionV>
-                <wp:extent cx="1552302" cy="1701209"/>
+                <wp:extent cx="1551940" cy="1701165"/>
                 <wp:effectExtent l="0" t="0" r="10160" b="13335"/>
                 <wp:wrapNone/>
                 <wp:docPr id="5" name="Flowchart: Connector 5"/>
@@ -133,7 +105,7 @@
                       <wps:spPr>
                         <a:xfrm>
                           <a:off x="0" y="0"/>
-                          <a:ext cx="1552302" cy="1701209"/>
+                          <a:ext cx="1551940" cy="1701165"/>
                         </a:xfrm>
                         <a:prstGeom prst="flowChartConnector">
                           <a:avLst/>
@@ -168,7 +140,7 @@
                               <w:rPr>
                                 <w:sz w:val="24"/>
                               </w:rPr>
-                              <w:t>Applying Segmentation</w:t>
+                              <w:t>Segmentation</w:t>
                             </w:r>
                           </w:p>
                         </w:txbxContent>
@@ -193,10 +165,10 @@
           </mc:Choice>
           <mc:Fallback>
             <w:pict>
-              <v:shapetype w14:anchorId="674F7354" id="_x0000_t120" coordsize="21600,21600" o:spt="120" path="m10800,qx,10800,10800,21600,21600,10800,10800,xe">
+              <v:shapetype w14:anchorId="04CBE0F7" id="_x0000_t120" coordsize="21600,21600" o:spt="120" path="m10800,qx,10800,10800,21600,21600,10800,10800,xe">
                 <v:path gradientshapeok="t" o:connecttype="custom" o:connectlocs="10800,0;3163,3163;0,10800;3163,18437;10800,21600;18437,18437;21600,10800;18437,3163" textboxrect="3163,3163,18437,18437"/>
               </v:shapetype>
-              <v:shape id="Flowchart: Connector 5" o:spid="_x0000_s1026" type="#_x0000_t120" style="position:absolute;margin-left:327.35pt;margin-top:5.8pt;width:122.25pt;height:133.95pt;z-index:251662336;visibility:visible;mso-wrap-style:square;mso-width-percent:0;mso-height-percent:0;mso-wrap-distance-left:9pt;mso-wrap-distance-top:0;mso-wrap-distance-right:9pt;mso-wrap-distance-bottom:0;mso-position-horizontal:absolute;mso-position-horizontal-relative:margin;mso-position-vertical:absolute;mso-position-vertical-relative:text;mso-width-percent:0;mso-height-percent:0;mso-width-relative:margin;mso-height-relative:margin;v-text-anchor:middle" o:gfxdata="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" fillcolor="#5b9bd5 [3204]" strokecolor="#1f4d78 [1604]" strokeweight="1pt">
+              <v:shape id="Flowchart: Connector 5" o:spid="_x0000_s1026" type="#_x0000_t120" style="position:absolute;margin-left:327.3pt;margin-top:7.7pt;width:122.2pt;height:133.95pt;z-index:251662336;visibility:visible;mso-wrap-style:square;mso-width-percent:0;mso-height-percent:0;mso-wrap-distance-left:9pt;mso-wrap-distance-top:0;mso-wrap-distance-right:9pt;mso-wrap-distance-bottom:0;mso-position-horizontal:absolute;mso-position-horizontal-relative:margin;mso-position-vertical:absolute;mso-position-vertical-relative:text;mso-width-percent:0;mso-height-percent:0;mso-width-relative:margin;mso-height-relative:margin;v-text-anchor:middle" o:gfxdata="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" fillcolor="#5b9bd5 [3204]" strokecolor="#1f4d78 [1604]" strokeweight="1pt">
                 <v:stroke joinstyle="miter"/>
                 <v:textbox>
                   <w:txbxContent>
@@ -211,7 +183,7 @@
                         <w:rPr>
                           <w:sz w:val="24"/>
                         </w:rPr>
-                        <w:t>Applying Segmentation</w:t>
+                        <w:t>Segmentation</w:t>
                       </w:r>
                     </w:p>
                   </w:txbxContent>
@@ -222,17 +194,6 @@
           </mc:Fallback>
         </mc:AlternateContent>
       </w:r>
-    </w:p>
-    <w:p>
-      <w:pPr>
-        <w:tabs>
-          <w:tab w:val="left" w:pos="2026"/>
-          <w:tab w:val="left" w:pos="2060"/>
-        </w:tabs>
-        <w:rPr>
-          <w:sz w:val="28"/>
-        </w:rPr>
-      </w:pPr>
       <w:r>
         <w:rPr>
           <w:noProof/>
@@ -241,16 +202,97 @@
         <mc:AlternateContent>
           <mc:Choice Requires="wps">
             <w:drawing>
-              <wp:anchor distT="0" distB="0" distL="114300" distR="114300" simplePos="0" relativeHeight="251659264" behindDoc="0" locked="0" layoutInCell="1" allowOverlap="1" wp14:anchorId="2C7ECDF2" wp14:editId="17AF8B5E">
+              <wp:anchor distT="0" distB="0" distL="114300" distR="114300" simplePos="0" relativeHeight="251666432" behindDoc="0" locked="0" layoutInCell="1" allowOverlap="1" wp14:anchorId="42F55E21" wp14:editId="5A28E7B6">
+                <wp:simplePos x="0" y="0"/>
+                <wp:positionH relativeFrom="column">
+                  <wp:posOffset>991870</wp:posOffset>
+                </wp:positionH>
+                <wp:positionV relativeFrom="paragraph">
+                  <wp:posOffset>1322070</wp:posOffset>
+                </wp:positionV>
+                <wp:extent cx="3166745" cy="0"/>
+                <wp:effectExtent l="38100" t="76200" r="0" b="95250"/>
+                <wp:wrapNone/>
+                <wp:docPr id="10" name="Straight Arrow Connector 10"/>
+                <wp:cNvGraphicFramePr/>
+                <a:graphic xmlns:a="http://schemas.openxmlformats.org/drawingml/2006/main">
+                  <a:graphicData uri="http://schemas.microsoft.com/office/word/2010/wordprocessingShape">
+                    <wps:wsp>
+                      <wps:cNvCnPr/>
+                      <wps:spPr>
+                        <a:xfrm flipH="1">
+                          <a:off x="0" y="0"/>
+                          <a:ext cx="3166745" cy="0"/>
+                        </a:xfrm>
+                        <a:prstGeom prst="straightConnector1">
+                          <a:avLst/>
+                        </a:prstGeom>
+                        <a:ln>
+                          <a:tailEnd type="triangle"/>
+                        </a:ln>
+                      </wps:spPr>
+                      <wps:style>
+                        <a:lnRef idx="1">
+                          <a:schemeClr val="accent1"/>
+                        </a:lnRef>
+                        <a:fillRef idx="0">
+                          <a:schemeClr val="accent1"/>
+                        </a:fillRef>
+                        <a:effectRef idx="0">
+                          <a:schemeClr val="accent1"/>
+                        </a:effectRef>
+                        <a:fontRef idx="minor">
+                          <a:schemeClr val="tx1"/>
+                        </a:fontRef>
+                      </wps:style>
+                      <wps:bodyPr/>
+                    </wps:wsp>
+                  </a:graphicData>
+                </a:graphic>
+                <wp14:sizeRelH relativeFrom="margin">
+                  <wp14:pctWidth>0</wp14:pctWidth>
+                </wp14:sizeRelH>
+              </wp:anchor>
+            </w:drawing>
+          </mc:Choice>
+          <mc:Fallback>
+            <w:pict>
+              <v:shapetype w14:anchorId="0660045F" id="_x0000_t32" coordsize="21600,21600" o:spt="32" o:oned="t" path="m,l21600,21600e" filled="f">
+                <v:path arrowok="t" fillok="f" o:connecttype="none"/>
+                <o:lock v:ext="edit" shapetype="t"/>
+              </v:shapetype>
+              <v:shape id="Straight Arrow Connector 10" o:spid="_x0000_s1026" type="#_x0000_t32" style="position:absolute;margin-left:78.1pt;margin-top:104.1pt;width:249.35pt;height:0;flip:x;z-index:251666432;visibility:visible;mso-wrap-style:square;mso-width-percent:0;mso-wrap-distance-left:9pt;mso-wrap-distance-top:0;mso-wrap-distance-right:9pt;mso-wrap-distance-bottom:0;mso-position-horizontal:absolute;mso-position-horizontal-relative:text;mso-position-vertical:absolute;mso-position-vertical-relative:text;mso-width-percent:0;mso-width-relative:margin" o:gfxdata="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" strokecolor="#5b9bd5 [3204]" strokeweight=".5pt">
+                <v:stroke endarrow="block" joinstyle="miter"/>
+              </v:shape>
+            </w:pict>
+          </mc:Fallback>
+        </mc:AlternateContent>
+      </w:r>
+    </w:p>
+    <w:p>
+      <w:pPr>
+        <w:rPr>
+          <w:sz w:val="28"/>
+        </w:rPr>
+      </w:pPr>
+      <w:r>
+        <w:rPr>
+          <w:noProof/>
+          <w:sz w:val="28"/>
+        </w:rPr>
+        <mc:AlternateContent>
+          <mc:Choice Requires="wps">
+            <w:drawing>
+              <wp:anchor distT="0" distB="0" distL="114300" distR="114300" simplePos="0" relativeHeight="251659264" behindDoc="0" locked="0" layoutInCell="1" allowOverlap="1" wp14:anchorId="6E4E1525" wp14:editId="448E1916">
                 <wp:simplePos x="0" y="0"/>
                 <wp:positionH relativeFrom="margin">
-                  <wp:posOffset>-658333</wp:posOffset>
+                  <wp:posOffset>-659219</wp:posOffset>
                 </wp:positionH>
                 <wp:positionV relativeFrom="paragraph">
-                  <wp:posOffset>248920</wp:posOffset>
+                  <wp:posOffset>234522</wp:posOffset>
                 </wp:positionV>
-                <wp:extent cx="1637030" cy="829310"/>
-                <wp:effectExtent l="0" t="0" r="20320" b="27940"/>
+                <wp:extent cx="1637030" cy="871840"/>
+                <wp:effectExtent l="0" t="0" r="20320" b="24130"/>
                 <wp:wrapNone/>
                 <wp:docPr id="2" name="Rectangle 2"/>
                 <wp:cNvGraphicFramePr/>
@@ -261,7 +303,7 @@
                       <wps:spPr>
                         <a:xfrm>
                           <a:off x="0" y="0"/>
-                          <a:ext cx="1637030" cy="829310"/>
+                          <a:ext cx="1637030" cy="871840"/>
                         </a:xfrm>
                         <a:prstGeom prst="rect">
                           <a:avLst/>
@@ -319,7 +361,7 @@
           </mc:Choice>
           <mc:Fallback>
             <w:pict>
-              <v:rect w14:anchorId="2C7ECDF2" id="Rectangle 2" o:spid="_x0000_s1027" style="position:absolute;margin-left:-51.85pt;margin-top:19.6pt;width:128.9pt;height:65.3pt;z-index:251659264;visibility:visible;mso-wrap-style:square;mso-width-percent:0;mso-height-percent:0;mso-wrap-distance-left:9pt;mso-wrap-distance-top:0;mso-wrap-distance-right:9pt;mso-wrap-distance-bottom:0;mso-position-horizontal:absolute;mso-position-horizontal-relative:margin;mso-position-vertical:absolute;mso-position-vertical-relative:text;mso-width-percent:0;mso-height-percent:0;mso-width-relative:margin;mso-height-relative:margin;v-text-anchor:middle" o:gfxdata="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" fillcolor="#70ad47 [3209]" strokecolor="#535353 [3201]" strokeweight="1.5pt">
+              <v:rect w14:anchorId="74F87E4D" id="Rectangle 2" o:spid="_x0000_s1027" style="position:absolute;margin-left:-51.9pt;margin-top:18.45pt;width:128.9pt;height:68.65pt;z-index:251659264;visibility:visible;mso-wrap-style:square;mso-width-percent:0;mso-height-percent:0;mso-wrap-distance-left:9pt;mso-wrap-distance-top:0;mso-wrap-distance-right:9pt;mso-wrap-distance-bottom:0;mso-position-horizontal:absolute;mso-position-horizontal-relative:margin;mso-position-vertical:absolute;mso-position-vertical-relative:text;mso-width-percent:0;mso-height-percent:0;mso-width-relative:margin;mso-height-relative:margin;v-text-anchor:middle" o:gfxdata="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" fillcolor="#70ad47 [3209]" strokecolor="#535353 [3201]" strokeweight="1.5pt">
                 <v:textbox>
                   <w:txbxContent>
                     <w:p>
@@ -352,15 +394,15 @@
         <mc:AlternateContent>
           <mc:Choice Requires="wps">
             <w:drawing>
-              <wp:anchor distT="0" distB="0" distL="114300" distR="114300" simplePos="0" relativeHeight="251663360" behindDoc="0" locked="0" layoutInCell="1" allowOverlap="1" wp14:anchorId="05CDE6AD" wp14:editId="471732E5">
+              <wp:anchor distT="0" distB="0" distL="114300" distR="114300" simplePos="0" relativeHeight="251663360" behindDoc="0" locked="0" layoutInCell="1" allowOverlap="1" wp14:anchorId="1A654985" wp14:editId="3AC235B4">
                 <wp:simplePos x="0" y="0"/>
                 <wp:positionH relativeFrom="column">
-                  <wp:posOffset>986743</wp:posOffset>
+                  <wp:posOffset>986155</wp:posOffset>
                 </wp:positionH>
                 <wp:positionV relativeFrom="paragraph">
-                  <wp:posOffset>309880</wp:posOffset>
+                  <wp:posOffset>312582</wp:posOffset>
                 </wp:positionV>
-                <wp:extent cx="3200176" cy="16363"/>
+                <wp:extent cx="3199765" cy="15875"/>
                 <wp:effectExtent l="0" t="57150" r="19685" b="98425"/>
                 <wp:wrapNone/>
                 <wp:docPr id="7" name="Straight Arrow Connector 7"/>
@@ -372,7 +414,7 @@
                       <wps:spPr>
                         <a:xfrm>
                           <a:off x="0" y="0"/>
-                          <a:ext cx="3200176" cy="16363"/>
+                          <a:ext cx="3199765" cy="15875"/>
                         </a:xfrm>
                         <a:prstGeom prst="straightConnector1">
                           <a:avLst/>
@@ -410,23 +452,13 @@
           </mc:Choice>
           <mc:Fallback>
             <w:pict>
-              <v:shapetype w14:anchorId="6072DB9A" id="_x0000_t32" coordsize="21600,21600" o:spt="32" o:oned="t" path="m,l21600,21600e" filled="f">
-                <v:path arrowok="t" fillok="f" o:connecttype="none"/>
-                <o:lock v:ext="edit" shapetype="t"/>
-              </v:shapetype>
-              <v:shape id="Straight Arrow Connector 7" o:spid="_x0000_s1026" type="#_x0000_t32" style="position:absolute;margin-left:77.7pt;margin-top:24.4pt;width:252pt;height:1.3pt;z-index:251663360;visibility:visible;mso-wrap-style:square;mso-width-percent:0;mso-height-percent:0;mso-wrap-distance-left:9pt;mso-wrap-distance-top:0;mso-wrap-distance-right:9pt;mso-wrap-distance-bottom:0;mso-position-horizontal:absolute;mso-position-horizontal-relative:text;mso-position-vertical:absolute;mso-position-vertical-relative:text;mso-width-percent:0;mso-height-percent:0;mso-width-relative:margin;mso-height-relative:margin" o:gfxdata="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" strokecolor="#5b9bd5 [3204]" strokeweight=".5pt">
+              <v:shape w14:anchorId="5E4E9863" id="Straight Arrow Connector 7" o:spid="_x0000_s1026" type="#_x0000_t32" style="position:absolute;margin-left:77.65pt;margin-top:24.6pt;width:251.95pt;height:1.25pt;z-index:251663360;visibility:visible;mso-wrap-style:square;mso-width-percent:0;mso-height-percent:0;mso-wrap-distance-left:9pt;mso-wrap-distance-top:0;mso-wrap-distance-right:9pt;mso-wrap-distance-bottom:0;mso-position-horizontal:absolute;mso-position-horizontal-relative:text;mso-position-vertical:absolute;mso-position-vertical-relative:text;mso-width-percent:0;mso-height-percent:0;mso-width-relative:margin;mso-height-relative:margin" o:gfxdata="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" strokecolor="#5b9bd5 [3204]" strokeweight=".5pt">
                 <v:stroke endarrow="block" joinstyle="miter"/>
               </v:shape>
             </w:pict>
           </mc:Fallback>
         </mc:AlternateContent>
       </w:r>
-      <w:r>
-        <w:rPr>
-          <w:sz w:val="28"/>
-        </w:rPr>
-        <w:tab/>
-      </w:r>
     </w:p>
     <w:p>
       <w:pPr>
@@ -442,19 +474,8 @@
         <w:rPr>
           <w:sz w:val="28"/>
         </w:rPr>
-        <w:t xml:space="preserve">                         </w:t>
-      </w:r>
-      <w:r>
-        <w:rPr>
-          <w:sz w:val="28"/>
-        </w:rPr>
-        <w:t xml:space="preserve">                       </w:t>
-      </w:r>
-      <w:r>
-        <w:rPr>
-          <w:sz w:val="28"/>
-        </w:rPr>
-        <w:t>Chosen Image</w:t>
+        <w:tab/>
+        <w:t xml:space="preserve">               Chosen Image</w:t>
       </w:r>
       <w:r>
         <w:rPr>
@@ -488,6 +509,185 @@
           <w:sz w:val="28"/>
         </w:rPr>
       </w:pPr>
+    </w:p>
+    <w:p>
+      <w:pPr>
+        <w:tabs>
+          <w:tab w:val="left" w:pos="1926"/>
+          <w:tab w:val="left" w:pos="6162"/>
+        </w:tabs>
+        <w:rPr>
+          <w:sz w:val="28"/>
+        </w:rPr>
+      </w:pPr>
+      <w:r>
+        <w:rPr>
+          <w:sz w:val="28"/>
+        </w:rPr>
+        <w:t xml:space="preserve">                            </w:t>
+      </w:r>
+      <w:r>
+        <w:rPr>
+          <w:sz w:val="28"/>
+        </w:rPr>
+        <w:t xml:space="preserve">         </w:t>
+      </w:r>
+      <w:r>
+        <w:rPr>
+          <w:sz w:val="28"/>
+        </w:rPr>
+        <w:t xml:space="preserve">  Image</w:t>
+      </w:r>
+      <w:r>
+        <w:rPr>
+          <w:sz w:val="28"/>
+        </w:rPr>
+        <w:t xml:space="preserve"> with different colors</w:t>
+      </w:r>
+    </w:p>
+    <w:p>
+      <w:pPr>
+        <w:tabs>
+          <w:tab w:val="left" w:pos="2528"/>
+        </w:tabs>
+        <w:rPr>
+          <w:sz w:val="28"/>
+        </w:rPr>
+      </w:pPr>
+    </w:p>
+    <w:p>
+      <w:pPr>
+        <w:rPr>
+          <w:sz w:val="28"/>
+        </w:rPr>
+      </w:pPr>
+    </w:p>
+    <w:p>
+      <w:pPr>
+        <w:tabs>
+          <w:tab w:val="left" w:pos="2093"/>
+        </w:tabs>
+        <w:rPr>
+          <w:sz w:val="28"/>
+        </w:rPr>
+      </w:pPr>
+    </w:p>
+    <w:p>
+      <w:pPr>
+        <w:rPr>
+          <w:sz w:val="28"/>
+        </w:rPr>
+      </w:pPr>
+    </w:p>
+    <w:p>
+      <w:pPr>
+        <w:rPr>
+          <w:sz w:val="28"/>
+        </w:rPr>
+      </w:pPr>
+    </w:p>
+    <w:p>
+      <w:pPr>
+        <w:rPr>
+          <w:sz w:val="28"/>
+        </w:rPr>
+      </w:pPr>
+    </w:p>
+    <w:p>
+      <w:pPr>
+        <w:rPr>
+          <w:sz w:val="28"/>
+        </w:rPr>
+      </w:pPr>
+    </w:p>
+    <w:p>
+      <w:pPr>
+        <w:tabs>
+          <w:tab w:val="left" w:pos="2026"/>
+          <w:tab w:val="left" w:pos="2060"/>
+        </w:tabs>
+        <w:rPr>
+          <w:sz w:val="28"/>
+        </w:rPr>
+      </w:pPr>
+    </w:p>
+    <w:p>
+      <w:pPr>
+        <w:tabs>
+          <w:tab w:val="left" w:pos="2026"/>
+          <w:tab w:val="left" w:pos="2060"/>
+        </w:tabs>
+        <w:rPr>
+          <w:sz w:val="28"/>
+        </w:rPr>
+      </w:pPr>
+    </w:p>
+    <w:p>
+      <w:pPr>
+        <w:tabs>
+          <w:tab w:val="left" w:pos="2026"/>
+          <w:tab w:val="left" w:pos="2060"/>
+        </w:tabs>
+        <w:rPr>
+          <w:sz w:val="28"/>
+        </w:rPr>
+      </w:pPr>
+    </w:p>
+    <w:p>
+      <w:pPr>
+        <w:tabs>
+          <w:tab w:val="left" w:pos="2026"/>
+          <w:tab w:val="left" w:pos="2060"/>
+        </w:tabs>
+        <w:rPr>
+          <w:sz w:val="28"/>
+        </w:rPr>
+      </w:pPr>
+    </w:p>
+    <w:p>
+      <w:pPr>
+        <w:tabs>
+          <w:tab w:val="left" w:pos="2026"/>
+          <w:tab w:val="left" w:pos="2060"/>
+        </w:tabs>
+        <w:rPr>
+          <w:sz w:val="28"/>
+        </w:rPr>
+      </w:pPr>
+    </w:p>
+    <w:p>
+      <w:pPr>
+        <w:tabs>
+          <w:tab w:val="left" w:pos="2026"/>
+          <w:tab w:val="left" w:pos="2060"/>
+        </w:tabs>
+        <w:rPr>
+          <w:sz w:val="28"/>
+        </w:rPr>
+      </w:pPr>
+    </w:p>
+    <w:p>
+      <w:pPr>
+        <w:tabs>
+          <w:tab w:val="left" w:pos="2026"/>
+          <w:tab w:val="left" w:pos="2060"/>
+        </w:tabs>
+        <w:rPr>
+          <w:sz w:val="28"/>
+        </w:rPr>
+      </w:pPr>
+      <w:r>
+        <w:rPr>
+          <w:sz w:val="28"/>
+        </w:rPr>
+        <w:t xml:space="preserve">                         </w:t>
+      </w:r>
+      <w:r>
+        <w:rPr>
+          <w:sz w:val="28"/>
+        </w:rPr>
+        <w:t xml:space="preserve">             </w:t>
+      </w:r>
       <w:r>
         <w:rPr>
           <w:noProof/>
@@ -496,18 +696,1097 @@
         <mc:AlternateContent>
           <mc:Choice Requires="wps">
             <w:drawing>
-              <wp:anchor distT="0" distB="0" distL="114300" distR="114300" simplePos="0" relativeHeight="251666432" behindDoc="0" locked="0" layoutInCell="1" allowOverlap="1" wp14:anchorId="001E28CE" wp14:editId="20101DD6">
+              <wp:anchor distT="0" distB="0" distL="114300" distR="114300" simplePos="0" relativeHeight="251668480" behindDoc="0" locked="0" layoutInCell="1" allowOverlap="1" wp14:anchorId="5646EB10" wp14:editId="79B49E33">
+                <wp:simplePos x="0" y="0"/>
+                <wp:positionH relativeFrom="margin">
+                  <wp:posOffset>0</wp:posOffset>
+                </wp:positionH>
+                <wp:positionV relativeFrom="paragraph">
+                  <wp:posOffset>472440</wp:posOffset>
+                </wp:positionV>
+                <wp:extent cx="1637030" cy="871840"/>
+                <wp:effectExtent l="0" t="0" r="20320" b="24130"/>
+                <wp:wrapNone/>
+                <wp:docPr id="20" name="Rectangle 20"/>
+                <wp:cNvGraphicFramePr/>
+                <a:graphic xmlns:a="http://schemas.openxmlformats.org/drawingml/2006/main">
+                  <a:graphicData uri="http://schemas.microsoft.com/office/word/2010/wordprocessingShape">
+                    <wps:wsp>
+                      <wps:cNvSpPr/>
+                      <wps:spPr>
+                        <a:xfrm>
+                          <a:off x="0" y="0"/>
+                          <a:ext cx="1637030" cy="871840"/>
+                        </a:xfrm>
+                        <a:prstGeom prst="rect">
+                          <a:avLst/>
+                        </a:prstGeom>
+                      </wps:spPr>
+                      <wps:style>
+                        <a:lnRef idx="3">
+                          <a:schemeClr val="lt1"/>
+                        </a:lnRef>
+                        <a:fillRef idx="1">
+                          <a:schemeClr val="accent6"/>
+                        </a:fillRef>
+                        <a:effectRef idx="1">
+                          <a:schemeClr val="accent6"/>
+                        </a:effectRef>
+                        <a:fontRef idx="minor">
+                          <a:schemeClr val="lt1"/>
+                        </a:fontRef>
+                      </wps:style>
+                      <wps:txbx>
+                        <w:txbxContent>
+                          <w:p>
+                            <w:pPr>
+                              <w:jc w:val="center"/>
+                              <w:rPr>
+                                <w:sz w:val="40"/>
+                              </w:rPr>
+                            </w:pPr>
+                            <w:r>
+                              <w:rPr>
+                                <w:sz w:val="40"/>
+                              </w:rPr>
+                              <w:t>User</w:t>
+                            </w:r>
+                          </w:p>
+                        </w:txbxContent>
+                      </wps:txbx>
+                      <wps:bodyPr rot="0" spcFirstLastPara="0" vertOverflow="overflow" horzOverflow="overflow" vert="horz" wrap="square" lIns="91440" tIns="45720" rIns="91440" bIns="45720" numCol="1" spcCol="0" rtlCol="0" fromWordArt="0" anchor="ctr" anchorCtr="0" forceAA="0" compatLnSpc="1">
+                        <a:prstTxWarp prst="textNoShape">
+                          <a:avLst/>
+                        </a:prstTxWarp>
+                        <a:noAutofit/>
+                      </wps:bodyPr>
+                    </wps:wsp>
+                  </a:graphicData>
+                </a:graphic>
+                <wp14:sizeRelH relativeFrom="margin">
+                  <wp14:pctWidth>0</wp14:pctWidth>
+                </wp14:sizeRelH>
+                <wp14:sizeRelV relativeFrom="margin">
+                  <wp14:pctHeight>0</wp14:pctHeight>
+                </wp14:sizeRelV>
+              </wp:anchor>
+            </w:drawing>
+          </mc:Choice>
+          <mc:Fallback>
+            <w:pict>
+              <v:rect w14:anchorId="0518EDC9" id="Rectangle 20" o:spid="_x0000_s1028" style="position:absolute;margin-left:0;margin-top:37.2pt;width:128.9pt;height:68.65pt;z-index:251668480;visibility:visible;mso-wrap-style:square;mso-width-percent:0;mso-height-percent:0;mso-wrap-distance-left:9pt;mso-wrap-distance-top:0;mso-wrap-distance-right:9pt;mso-wrap-distance-bottom:0;mso-position-horizontal:absolute;mso-position-horizontal-relative:margin;mso-position-vertical:absolute;mso-position-vertical-relative:text;mso-width-percent:0;mso-height-percent:0;mso-width-relative:margin;mso-height-relative:margin;v-text-anchor:middle" o:gfxdata="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" fillcolor="#70ad47 [3209]" strokecolor="#535353 [3201]" strokeweight="1.5pt">
+                <v:textbox>
+                  <w:txbxContent>
+                    <w:p>
+                      <w:pPr>
+                        <w:jc w:val="center"/>
+                        <w:rPr>
+                          <w:sz w:val="40"/>
+                        </w:rPr>
+                      </w:pPr>
+                      <w:r>
+                        <w:rPr>
+                          <w:sz w:val="40"/>
+                        </w:rPr>
+                        <w:t>User</w:t>
+                      </w:r>
+                    </w:p>
+                  </w:txbxContent>
+                </v:textbox>
+                <w10:wrap anchorx="margin"/>
+              </v:rect>
+            </w:pict>
+          </mc:Fallback>
+        </mc:AlternateContent>
+      </w:r>
+      <w:r>
+        <w:rPr>
+          <w:noProof/>
+          <w:sz w:val="28"/>
+        </w:rPr>
+        <mc:AlternateContent>
+          <mc:Choice Requires="wps">
+            <w:drawing>
+              <wp:anchor distT="0" distB="0" distL="114300" distR="114300" simplePos="0" relativeHeight="251669504" behindDoc="0" locked="0" layoutInCell="1" allowOverlap="1" wp14:anchorId="2125FF1E" wp14:editId="49B8EDA7">
+                <wp:simplePos x="0" y="0"/>
+                <wp:positionH relativeFrom="margin">
+                  <wp:posOffset>4815840</wp:posOffset>
+                </wp:positionH>
+                <wp:positionV relativeFrom="paragraph">
+                  <wp:posOffset>0</wp:posOffset>
+                </wp:positionV>
+                <wp:extent cx="1551940" cy="1701165"/>
+                <wp:effectExtent l="0" t="0" r="10160" b="13335"/>
+                <wp:wrapNone/>
+                <wp:docPr id="21" name="Flowchart: Connector 21"/>
+                <wp:cNvGraphicFramePr/>
+                <a:graphic xmlns:a="http://schemas.openxmlformats.org/drawingml/2006/main">
+                  <a:graphicData uri="http://schemas.microsoft.com/office/word/2010/wordprocessingShape">
+                    <wps:wsp>
+                      <wps:cNvSpPr/>
+                      <wps:spPr>
+                        <a:xfrm>
+                          <a:off x="0" y="0"/>
+                          <a:ext cx="1551940" cy="1701165"/>
+                        </a:xfrm>
+                        <a:prstGeom prst="flowChartConnector">
+                          <a:avLst/>
+                        </a:prstGeom>
+                      </wps:spPr>
+                      <wps:style>
+                        <a:lnRef idx="2">
+                          <a:schemeClr val="accent1">
+                            <a:shade val="50000"/>
+                          </a:schemeClr>
+                        </a:lnRef>
+                        <a:fillRef idx="1">
+                          <a:schemeClr val="accent1"/>
+                        </a:fillRef>
+                        <a:effectRef idx="0">
+                          <a:schemeClr val="accent1"/>
+                        </a:effectRef>
+                        <a:fontRef idx="minor">
+                          <a:schemeClr val="lt1"/>
+                        </a:fontRef>
+                      </wps:style>
+                      <wps:txbx>
+                        <w:txbxContent>
+                          <w:p>
+                            <w:pPr>
+                              <w:jc w:val="center"/>
+                              <w:rPr>
+                                <w:sz w:val="24"/>
+                              </w:rPr>
+                            </w:pPr>
+                            <w:r>
+                              <w:rPr>
+                                <w:sz w:val="24"/>
+                              </w:rPr>
+                              <w:t>Segmentation</w:t>
+                            </w:r>
+                          </w:p>
+                        </w:txbxContent>
+                      </wps:txbx>
+                      <wps:bodyPr rot="0" spcFirstLastPara="0" vertOverflow="overflow" horzOverflow="overflow" vert="horz" wrap="square" lIns="91440" tIns="45720" rIns="91440" bIns="45720" numCol="1" spcCol="0" rtlCol="0" fromWordArt="0" anchor="ctr" anchorCtr="0" forceAA="0" compatLnSpc="1">
+                        <a:prstTxWarp prst="textNoShape">
+                          <a:avLst/>
+                        </a:prstTxWarp>
+                        <a:noAutofit/>
+                      </wps:bodyPr>
+                    </wps:wsp>
+                  </a:graphicData>
+                </a:graphic>
+                <wp14:sizeRelH relativeFrom="margin">
+                  <wp14:pctWidth>0</wp14:pctWidth>
+                </wp14:sizeRelH>
+                <wp14:sizeRelV relativeFrom="margin">
+                  <wp14:pctHeight>0</wp14:pctHeight>
+                </wp14:sizeRelV>
+              </wp:anchor>
+            </w:drawing>
+          </mc:Choice>
+          <mc:Fallback>
+            <w:pict>
+              <v:shape w14:anchorId="0CE71586" id="Flowchart: Connector 21" o:spid="_x0000_s1029" type="#_x0000_t120" style="position:absolute;margin-left:379.2pt;margin-top:0;width:122.2pt;height:133.95pt;z-index:251669504;visibility:visible;mso-wrap-style:square;mso-width-percent:0;mso-height-percent:0;mso-wrap-distance-left:9pt;mso-wrap-distance-top:0;mso-wrap-distance-right:9pt;mso-wrap-distance-bottom:0;mso-position-horizontal:absolute;mso-position-horizontal-relative:margin;mso-position-vertical:absolute;mso-position-vertical-relative:text;mso-width-percent:0;mso-height-percent:0;mso-width-relative:margin;mso-height-relative:margin;v-text-anchor:middle" o:gfxdata="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" fillcolor="#5b9bd5 [3204]" strokecolor="#1f4d78 [1604]" strokeweight="1pt">
+                <v:stroke joinstyle="miter"/>
+                <v:textbox>
+                  <w:txbxContent>
+                    <w:p>
+                      <w:pPr>
+                        <w:jc w:val="center"/>
+                        <w:rPr>
+                          <w:sz w:val="24"/>
+                        </w:rPr>
+                      </w:pPr>
+                      <w:r>
+                        <w:rPr>
+                          <w:sz w:val="24"/>
+                        </w:rPr>
+                        <w:t>Segmentation</w:t>
+                      </w:r>
+                    </w:p>
+                  </w:txbxContent>
+                </v:textbox>
+                <w10:wrap anchorx="margin"/>
+              </v:shape>
+            </w:pict>
+          </mc:Fallback>
+        </mc:AlternateContent>
+      </w:r>
+      <w:r>
+        <w:rPr>
+          <w:noProof/>
+          <w:sz w:val="28"/>
+        </w:rPr>
+        <mc:AlternateContent>
+          <mc:Choice Requires="wps">
+            <w:drawing>
+              <wp:anchor distT="0" distB="0" distL="114300" distR="114300" simplePos="0" relativeHeight="251670528" behindDoc="0" locked="0" layoutInCell="1" allowOverlap="1" wp14:anchorId="5681EBA5" wp14:editId="5139F9D3">
                 <wp:simplePos x="0" y="0"/>
                 <wp:positionH relativeFrom="column">
-                  <wp:posOffset>992343</wp:posOffset>
+                  <wp:posOffset>1645285</wp:posOffset>
                 </wp:positionH>
                 <wp:positionV relativeFrom="paragraph">
-                  <wp:posOffset>290195</wp:posOffset>
+                  <wp:posOffset>607695</wp:posOffset>
                 </wp:positionV>
-                <wp:extent cx="3167233" cy="0"/>
-                <wp:effectExtent l="38100" t="76200" r="0" b="95250"/>
+                <wp:extent cx="3199765" cy="15875"/>
+                <wp:effectExtent l="0" t="57150" r="19685" b="98425"/>
                 <wp:wrapNone/>
-                <wp:docPr id="10" name="Straight Arrow Connector 10"/>
+                <wp:docPr id="22" name="Straight Arrow Connector 22"/>
+                <wp:cNvGraphicFramePr/>
+                <a:graphic xmlns:a="http://schemas.openxmlformats.org/drawingml/2006/main">
+                  <a:graphicData uri="http://schemas.microsoft.com/office/word/2010/wordprocessingShape">
+                    <wps:wsp>
+                      <wps:cNvCnPr/>
+                      <wps:spPr>
+                        <a:xfrm>
+                          <a:off x="0" y="0"/>
+                          <a:ext cx="3199765" cy="15875"/>
+                        </a:xfrm>
+                        <a:prstGeom prst="straightConnector1">
+                          <a:avLst/>
+                        </a:prstGeom>
+                        <a:ln>
+                          <a:tailEnd type="triangle"/>
+                        </a:ln>
+                      </wps:spPr>
+                      <wps:style>
+                        <a:lnRef idx="1">
+                          <a:schemeClr val="accent1"/>
+                        </a:lnRef>
+                        <a:fillRef idx="0">
+                          <a:schemeClr val="accent1"/>
+                        </a:fillRef>
+                        <a:effectRef idx="0">
+                          <a:schemeClr val="accent1"/>
+                        </a:effectRef>
+                        <a:fontRef idx="minor">
+                          <a:schemeClr val="tx1"/>
+                        </a:fontRef>
+                      </wps:style>
+                      <wps:bodyPr/>
+                    </wps:wsp>
+                  </a:graphicData>
+                </a:graphic>
+                <wp14:sizeRelH relativeFrom="margin">
+                  <wp14:pctWidth>0</wp14:pctWidth>
+                </wp14:sizeRelH>
+                <wp14:sizeRelV relativeFrom="margin">
+                  <wp14:pctHeight>0</wp14:pctHeight>
+                </wp14:sizeRelV>
+              </wp:anchor>
+            </w:drawing>
+          </mc:Choice>
+          <mc:Fallback>
+            <w:pict>
+              <v:shape w14:anchorId="7C174C03" id="Straight Arrow Connector 22" o:spid="_x0000_s1026" type="#_x0000_t32" style="position:absolute;margin-left:129.55pt;margin-top:47.85pt;width:251.95pt;height:1.25pt;z-index:251670528;visibility:visible;mso-wrap-style:square;mso-width-percent:0;mso-height-percent:0;mso-wrap-distance-left:9pt;mso-wrap-distance-top:0;mso-wrap-distance-right:9pt;mso-wrap-distance-bottom:0;mso-position-horizontal:absolute;mso-position-horizontal-relative:text;mso-position-vertical:absolute;mso-position-vertical-relative:text;mso-width-percent:0;mso-height-percent:0;mso-width-relative:margin;mso-height-relative:margin" o:gfxdata="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" strokecolor="#5b9bd5 [3204]" strokeweight=".5pt">
+                <v:stroke endarrow="block" joinstyle="miter"/>
+              </v:shape>
+            </w:pict>
+          </mc:Fallback>
+        </mc:AlternateContent>
+      </w:r>
+      <w:r>
+        <w:rPr>
+          <w:sz w:val="28"/>
+        </w:rPr>
+        <w:t xml:space="preserve">          </w:t>
+      </w:r>
+    </w:p>
+    <w:p>
+      <w:pPr>
+        <w:rPr>
+          <w:sz w:val="28"/>
+        </w:rPr>
+      </w:pPr>
+    </w:p>
+    <w:p>
+      <w:pPr>
+        <w:ind w:firstLine="720"/>
+        <w:jc w:val="center"/>
+        <w:rPr>
+          <w:sz w:val="28"/>
+        </w:rPr>
+      </w:pPr>
+      <w:r>
+        <w:rPr>
+          <w:sz w:val="28"/>
+        </w:rPr>
+        <w:t>Chosen Image</w:t>
+      </w:r>
+      <w:r>
+        <w:rPr>
+          <w:sz w:val="28"/>
+        </w:rPr>
+        <w:tab/>
+      </w:r>
+    </w:p>
+    <w:p>
+      <w:pPr>
+        <w:rPr>
+          <w:sz w:val="28"/>
+        </w:rPr>
+      </w:pPr>
+    </w:p>
+    <w:p>
+      <w:pPr>
+        <w:rPr>
+          <w:sz w:val="28"/>
+        </w:rPr>
+      </w:pPr>
+    </w:p>
+    <w:p>
+      <w:pPr>
+        <w:tabs>
+          <w:tab w:val="left" w:pos="6949"/>
+        </w:tabs>
+        <w:rPr>
+          <w:sz w:val="28"/>
+        </w:rPr>
+      </w:pPr>
+      <w:r>
+        <w:rPr>
+          <w:noProof/>
+          <w:sz w:val="28"/>
+        </w:rPr>
+        <mc:AlternateContent>
+          <mc:Choice Requires="wps">
+            <w:drawing>
+              <wp:anchor distT="0" distB="0" distL="114300" distR="114300" simplePos="0" relativeHeight="251671552" behindDoc="0" locked="0" layoutInCell="1" allowOverlap="1" wp14:anchorId="2906F7BC" wp14:editId="0B5ABDC5">
+                <wp:simplePos x="0" y="0"/>
+                <wp:positionH relativeFrom="column">
+                  <wp:posOffset>5538470</wp:posOffset>
+                </wp:positionH>
+                <wp:positionV relativeFrom="paragraph">
+                  <wp:posOffset>68742</wp:posOffset>
+                </wp:positionV>
+                <wp:extent cx="0" cy="527088"/>
+                <wp:effectExtent l="0" t="0" r="19050" b="25400"/>
+                <wp:wrapNone/>
+                <wp:docPr id="24" name="Straight Connector 24"/>
+                <wp:cNvGraphicFramePr/>
+                <a:graphic xmlns:a="http://schemas.openxmlformats.org/drawingml/2006/main">
+                  <a:graphicData uri="http://schemas.microsoft.com/office/word/2010/wordprocessingShape">
+                    <wps:wsp>
+                      <wps:cNvCnPr/>
+                      <wps:spPr>
+                        <a:xfrm>
+                          <a:off x="0" y="0"/>
+                          <a:ext cx="0" cy="527088"/>
+                        </a:xfrm>
+                        <a:prstGeom prst="line">
+                          <a:avLst/>
+                        </a:prstGeom>
+                      </wps:spPr>
+                      <wps:style>
+                        <a:lnRef idx="1">
+                          <a:schemeClr val="accent1"/>
+                        </a:lnRef>
+                        <a:fillRef idx="0">
+                          <a:schemeClr val="accent1"/>
+                        </a:fillRef>
+                        <a:effectRef idx="0">
+                          <a:schemeClr val="accent1"/>
+                        </a:effectRef>
+                        <a:fontRef idx="minor">
+                          <a:schemeClr val="tx1"/>
+                        </a:fontRef>
+                      </wps:style>
+                      <wps:bodyPr/>
+                    </wps:wsp>
+                  </a:graphicData>
+                </a:graphic>
+                <wp14:sizeRelV relativeFrom="margin">
+                  <wp14:pctHeight>0</wp14:pctHeight>
+                </wp14:sizeRelV>
+              </wp:anchor>
+            </w:drawing>
+          </mc:Choice>
+          <mc:Fallback>
+            <w:pict>
+              <v:line w14:anchorId="69F8D9C7" id="Straight Connector 24" o:spid="_x0000_s1026" style="position:absolute;z-index:251671552;visibility:visible;mso-wrap-style:square;mso-height-percent:0;mso-wrap-distance-left:9pt;mso-wrap-distance-top:0;mso-wrap-distance-right:9pt;mso-wrap-distance-bottom:0;mso-position-horizontal:absolute;mso-position-horizontal-relative:text;mso-position-vertical:absolute;mso-position-vertical-relative:text;mso-height-percent:0;mso-height-relative:margin" from="436.1pt,5.4pt" to="436.1pt,46.9pt" o:gfxdata="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" strokecolor="#5b9bd5 [3204]" strokeweight=".5pt">
+                <v:stroke joinstyle="miter"/>
+              </v:line>
+            </w:pict>
+          </mc:Fallback>
+        </mc:AlternateContent>
+      </w:r>
+      <w:r>
+        <w:rPr>
+          <w:sz w:val="28"/>
+        </w:rPr>
+        <w:tab/>
+      </w:r>
+    </w:p>
+    <w:p>
+      <w:pPr>
+        <w:tabs>
+          <w:tab w:val="left" w:pos="6246"/>
+          <w:tab w:val="left" w:pos="6949"/>
+        </w:tabs>
+        <w:ind w:firstLine="5040"/>
+        <w:rPr>
+          <w:sz w:val="28"/>
+        </w:rPr>
+      </w:pPr>
+      <w:r>
+        <w:rPr>
+          <w:noProof/>
+          <w:sz w:val="28"/>
+        </w:rPr>
+        <mc:AlternateContent>
+          <mc:Choice Requires="wps">
+            <w:drawing>
+              <wp:anchor distT="45720" distB="45720" distL="114300" distR="114300" simplePos="0" relativeHeight="251692032" behindDoc="0" locked="0" layoutInCell="1" allowOverlap="1" wp14:anchorId="332ED335" wp14:editId="26696B47">
+                <wp:simplePos x="0" y="0"/>
+                <wp:positionH relativeFrom="column">
+                  <wp:posOffset>3427095</wp:posOffset>
+                </wp:positionH>
+                <wp:positionV relativeFrom="paragraph">
+                  <wp:posOffset>2670013</wp:posOffset>
+                </wp:positionV>
+                <wp:extent cx="1496060" cy="269875"/>
+                <wp:effectExtent l="0" t="342900" r="8890" b="339725"/>
+                <wp:wrapSquare wrapText="bothSides"/>
+                <wp:docPr id="37" name="Text Box 2"/>
+                <wp:cNvGraphicFramePr>
+                  <a:graphicFrameLocks xmlns:a="http://schemas.openxmlformats.org/drawingml/2006/main"/>
+                </wp:cNvGraphicFramePr>
+                <a:graphic xmlns:a="http://schemas.openxmlformats.org/drawingml/2006/main">
+                  <a:graphicData uri="http://schemas.microsoft.com/office/word/2010/wordprocessingShape">
+                    <wps:wsp>
+                      <wps:cNvSpPr txBox="1">
+                        <a:spLocks noChangeArrowheads="1"/>
+                      </wps:cNvSpPr>
+                      <wps:spPr bwMode="auto">
+                        <a:xfrm rot="1555076">
+                          <a:off x="0" y="0"/>
+                          <a:ext cx="1496060" cy="269875"/>
+                        </a:xfrm>
+                        <a:prstGeom prst="rect">
+                          <a:avLst/>
+                        </a:prstGeom>
+                        <a:solidFill>
+                          <a:schemeClr val="bg1"/>
+                        </a:solidFill>
+                        <a:ln w="9525">
+                          <a:solidFill>
+                            <a:schemeClr val="bg1"/>
+                          </a:solidFill>
+                          <a:miter lim="800000"/>
+                          <a:headEnd/>
+                          <a:tailEnd/>
+                        </a:ln>
+                      </wps:spPr>
+                      <wps:txbx>
+                        <w:txbxContent>
+                          <w:p>
+                            <w:pPr>
+                              <w:rPr>
+                                <w:color w:val="F2F2F2" w:themeColor="text1"/>
+                              </w:rPr>
+                            </w:pPr>
+                            <w:r>
+                              <w:rPr>
+                                <w:color w:val="F2F2F2" w:themeColor="text1"/>
+                              </w:rPr>
+                              <w:t>Drawn Segment Image</w:t>
+                            </w:r>
+                          </w:p>
+                        </w:txbxContent>
+                      </wps:txbx>
+                      <wps:bodyPr rot="0" vert="horz" wrap="square" lIns="91440" tIns="45720" rIns="91440" bIns="45720" anchor="t" anchorCtr="0">
+                        <a:noAutofit/>
+                      </wps:bodyPr>
+                    </wps:wsp>
+                  </a:graphicData>
+                </a:graphic>
+                <wp14:sizeRelH relativeFrom="margin">
+                  <wp14:pctWidth>0</wp14:pctWidth>
+                </wp14:sizeRelH>
+                <wp14:sizeRelV relativeFrom="margin">
+                  <wp14:pctHeight>0</wp14:pctHeight>
+                </wp14:sizeRelV>
+              </wp:anchor>
+            </w:drawing>
+          </mc:Choice>
+          <mc:Fallback>
+            <w:pict>
+              <v:shapetype w14:anchorId="6B17D616" id="_x0000_t202" coordsize="21600,21600" o:spt="202" path="m,l,21600r21600,l21600,xe">
+                <v:stroke joinstyle="miter"/>
+                <v:path gradientshapeok="t" o:connecttype="rect"/>
+              </v:shapetype>
+              <v:shape id="Text Box 2" o:spid="_x0000_s1030" type="#_x0000_t202" style="position:absolute;left:0;text-align:left;margin-left:269.85pt;margin-top:210.25pt;width:117.8pt;height:21.25pt;rotation:1698558fd;z-index:251692032;visibility:visible;mso-wrap-style:square;mso-width-percent:0;mso-height-percent:0;mso-wrap-distance-left:9pt;mso-wrap-distance-top:3.6pt;mso-wrap-distance-right:9pt;mso-wrap-distance-bottom:3.6pt;mso-position-horizontal:absolute;mso-position-horizontal-relative:text;mso-position-vertical:absolute;mso-position-vertical-relative:text;mso-width-percent:0;mso-height-percent:0;mso-width-relative:margin;mso-height-relative:margin;v-text-anchor:top" o:gfxdata="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" fillcolor="#535353 [3212]" strokecolor="#535353 [3212]">
+                <v:textbox>
+                  <w:txbxContent>
+                    <w:p>
+                      <w:pPr>
+                        <w:rPr>
+                          <w:color w:val="F2F2F2" w:themeColor="text1"/>
+                        </w:rPr>
+                      </w:pPr>
+                      <w:r>
+                        <w:rPr>
+                          <w:color w:val="F2F2F2" w:themeColor="text1"/>
+                        </w:rPr>
+                        <w:t>Drawn Segment Image</w:t>
+                      </w:r>
+                    </w:p>
+                  </w:txbxContent>
+                </v:textbox>
+                <w10:wrap type="square"/>
+              </v:shape>
+            </w:pict>
+          </mc:Fallback>
+        </mc:AlternateContent>
+      </w:r>
+      <w:r>
+        <w:rPr>
+          <w:noProof/>
+          <w:sz w:val="28"/>
+        </w:rPr>
+        <mc:AlternateContent>
+          <mc:Choice Requires="wps">
+            <w:drawing>
+              <wp:anchor distT="0" distB="0" distL="114300" distR="114300" simplePos="0" relativeHeight="251679744" behindDoc="0" locked="0" layoutInCell="1" allowOverlap="1" wp14:anchorId="35454029" wp14:editId="3CBB35AB">
+                <wp:simplePos x="0" y="0"/>
+                <wp:positionH relativeFrom="margin">
+                  <wp:posOffset>5009515</wp:posOffset>
+                </wp:positionH>
+                <wp:positionV relativeFrom="paragraph">
+                  <wp:posOffset>2615403</wp:posOffset>
+                </wp:positionV>
+                <wp:extent cx="1637030" cy="871220"/>
+                <wp:effectExtent l="0" t="0" r="20320" b="24130"/>
+                <wp:wrapNone/>
+                <wp:docPr id="30" name="Rectangle 30"/>
+                <wp:cNvGraphicFramePr/>
+                <a:graphic xmlns:a="http://schemas.openxmlformats.org/drawingml/2006/main">
+                  <a:graphicData uri="http://schemas.microsoft.com/office/word/2010/wordprocessingShape">
+                    <wps:wsp>
+                      <wps:cNvSpPr/>
+                      <wps:spPr>
+                        <a:xfrm>
+                          <a:off x="0" y="0"/>
+                          <a:ext cx="1637030" cy="871220"/>
+                        </a:xfrm>
+                        <a:prstGeom prst="rect">
+                          <a:avLst/>
+                        </a:prstGeom>
+                      </wps:spPr>
+                      <wps:style>
+                        <a:lnRef idx="3">
+                          <a:schemeClr val="lt1"/>
+                        </a:lnRef>
+                        <a:fillRef idx="1">
+                          <a:schemeClr val="accent6"/>
+                        </a:fillRef>
+                        <a:effectRef idx="1">
+                          <a:schemeClr val="accent6"/>
+                        </a:effectRef>
+                        <a:fontRef idx="minor">
+                          <a:schemeClr val="lt1"/>
+                        </a:fontRef>
+                      </wps:style>
+                      <wps:txbx>
+                        <w:txbxContent>
+                          <w:p>
+                            <w:pPr>
+                              <w:jc w:val="center"/>
+                              <w:rPr>
+                                <w:sz w:val="40"/>
+                              </w:rPr>
+                            </w:pPr>
+                            <w:r>
+                              <w:rPr>
+                                <w:sz w:val="40"/>
+                              </w:rPr>
+                              <w:t>User Mode</w:t>
+                            </w:r>
+                          </w:p>
+                          <w:p>
+                            <w:pPr>
+                              <w:jc w:val="center"/>
+                              <w:rPr>
+                                <w:sz w:val="40"/>
+                              </w:rPr>
+                            </w:pPr>
+                            <w:r>
+                              <w:rPr>
+                                <w:sz w:val="40"/>
+                              </w:rPr>
+                              <w:t>Technique</w:t>
+                            </w:r>
+                          </w:p>
+                        </w:txbxContent>
+                      </wps:txbx>
+                      <wps:bodyPr rot="0" spcFirstLastPara="0" vertOverflow="overflow" horzOverflow="overflow" vert="horz" wrap="square" lIns="91440" tIns="45720" rIns="91440" bIns="45720" numCol="1" spcCol="0" rtlCol="0" fromWordArt="0" anchor="ctr" anchorCtr="0" forceAA="0" compatLnSpc="1">
+                        <a:prstTxWarp prst="textNoShape">
+                          <a:avLst/>
+                        </a:prstTxWarp>
+                        <a:noAutofit/>
+                      </wps:bodyPr>
+                    </wps:wsp>
+                  </a:graphicData>
+                </a:graphic>
+                <wp14:sizeRelH relativeFrom="margin">
+                  <wp14:pctWidth>0</wp14:pctWidth>
+                </wp14:sizeRelH>
+                <wp14:sizeRelV relativeFrom="margin">
+                  <wp14:pctHeight>0</wp14:pctHeight>
+                </wp14:sizeRelV>
+              </wp:anchor>
+            </w:drawing>
+          </mc:Choice>
+          <mc:Fallback>
+            <w:pict>
+              <v:rect w14:anchorId="30B2B7E1" id="Rectangle 30" o:spid="_x0000_s1031" style="position:absolute;left:0;text-align:left;margin-left:394.45pt;margin-top:205.95pt;width:128.9pt;height:68.6pt;z-index:251679744;visibility:visible;mso-wrap-style:square;mso-width-percent:0;mso-height-percent:0;mso-wrap-distance-left:9pt;mso-wrap-distance-top:0;mso-wrap-distance-right:9pt;mso-wrap-distance-bottom:0;mso-position-horizontal:absolute;mso-position-horizontal-relative:margin;mso-position-vertical:absolute;mso-position-vertical-relative:text;mso-width-percent:0;mso-height-percent:0;mso-width-relative:margin;mso-height-relative:margin;v-text-anchor:middle" o:gfxdata="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" fillcolor="#70ad47 [3209]" strokecolor="#535353 [3201]" strokeweight="1.5pt">
+                <v:textbox>
+                  <w:txbxContent>
+                    <w:p>
+                      <w:pPr>
+                        <w:jc w:val="center"/>
+                        <w:rPr>
+                          <w:sz w:val="40"/>
+                        </w:rPr>
+                      </w:pPr>
+                      <w:r>
+                        <w:rPr>
+                          <w:sz w:val="40"/>
+                        </w:rPr>
+                        <w:t>User Mode</w:t>
+                      </w:r>
+                    </w:p>
+                    <w:p>
+                      <w:pPr>
+                        <w:jc w:val="center"/>
+                        <w:rPr>
+                          <w:sz w:val="40"/>
+                        </w:rPr>
+                      </w:pPr>
+                      <w:r>
+                        <w:rPr>
+                          <w:sz w:val="40"/>
+                        </w:rPr>
+                        <w:t>Technique</w:t>
+                      </w:r>
+                    </w:p>
+                  </w:txbxContent>
+                </v:textbox>
+                <w10:wrap anchorx="margin"/>
+              </v:rect>
+            </w:pict>
+          </mc:Fallback>
+        </mc:AlternateContent>
+      </w:r>
+      <w:r>
+        <w:rPr>
+          <w:noProof/>
+          <w:sz w:val="28"/>
+        </w:rPr>
+        <mc:AlternateContent>
+          <mc:Choice Requires="wps">
+            <w:drawing>
+              <wp:anchor distT="45720" distB="45720" distL="114300" distR="114300" simplePos="0" relativeHeight="251689984" behindDoc="0" locked="0" layoutInCell="1" allowOverlap="1" wp14:anchorId="7506B39D" wp14:editId="1D258DB7">
+                <wp:simplePos x="0" y="0"/>
+                <wp:positionH relativeFrom="column">
+                  <wp:posOffset>3718722</wp:posOffset>
+                </wp:positionH>
+                <wp:positionV relativeFrom="paragraph">
+                  <wp:posOffset>2202815</wp:posOffset>
+                </wp:positionV>
+                <wp:extent cx="1287780" cy="269875"/>
+                <wp:effectExtent l="19050" t="266700" r="26670" b="282575"/>
+                <wp:wrapSquare wrapText="bothSides"/>
+                <wp:docPr id="36" name="Text Box 2"/>
+                <wp:cNvGraphicFramePr>
+                  <a:graphicFrameLocks xmlns:a="http://schemas.openxmlformats.org/drawingml/2006/main"/>
+                </wp:cNvGraphicFramePr>
+                <a:graphic xmlns:a="http://schemas.openxmlformats.org/drawingml/2006/main">
+                  <a:graphicData uri="http://schemas.microsoft.com/office/word/2010/wordprocessingShape">
+                    <wps:wsp>
+                      <wps:cNvSpPr txBox="1">
+                        <a:spLocks noChangeArrowheads="1"/>
+                      </wps:cNvSpPr>
+                      <wps:spPr bwMode="auto">
+                        <a:xfrm rot="1458699">
+                          <a:off x="0" y="0"/>
+                          <a:ext cx="1287780" cy="269875"/>
+                        </a:xfrm>
+                        <a:prstGeom prst="rect">
+                          <a:avLst/>
+                        </a:prstGeom>
+                        <a:solidFill>
+                          <a:schemeClr val="bg1"/>
+                        </a:solidFill>
+                        <a:ln w="9525">
+                          <a:solidFill>
+                            <a:schemeClr val="bg1"/>
+                          </a:solidFill>
+                          <a:miter lim="800000"/>
+                          <a:headEnd/>
+                          <a:tailEnd/>
+                        </a:ln>
+                      </wps:spPr>
+                      <wps:txbx>
+                        <w:txbxContent>
+                          <w:p>
+                            <w:pPr>
+                              <w:rPr>
+                                <w:color w:val="F2F2F2" w:themeColor="text1"/>
+                              </w:rPr>
+                            </w:pPr>
+                            <w:r>
+                              <w:rPr>
+                                <w:color w:val="F2F2F2" w:themeColor="text1"/>
+                              </w:rPr>
+                              <w:t>Choose User Mode</w:t>
+                            </w:r>
+                          </w:p>
+                        </w:txbxContent>
+                      </wps:txbx>
+                      <wps:bodyPr rot="0" vert="horz" wrap="square" lIns="91440" tIns="45720" rIns="91440" bIns="45720" anchor="t" anchorCtr="0">
+                        <a:noAutofit/>
+                      </wps:bodyPr>
+                    </wps:wsp>
+                  </a:graphicData>
+                </a:graphic>
+                <wp14:sizeRelH relativeFrom="margin">
+                  <wp14:pctWidth>0</wp14:pctWidth>
+                </wp14:sizeRelH>
+                <wp14:sizeRelV relativeFrom="margin">
+                  <wp14:pctHeight>0</wp14:pctHeight>
+                </wp14:sizeRelV>
+              </wp:anchor>
+            </w:drawing>
+          </mc:Choice>
+          <mc:Fallback>
+            <w:pict>
+              <v:shape w14:anchorId="1A0086F3" id="_x0000_s1032" type="#_x0000_t202" style="position:absolute;left:0;text-align:left;margin-left:292.8pt;margin-top:173.45pt;width:101.4pt;height:21.25pt;rotation:1593288fd;z-index:251689984;visibility:visible;mso-wrap-style:square;mso-width-percent:0;mso-height-percent:0;mso-wrap-distance-left:9pt;mso-wrap-distance-top:3.6pt;mso-wrap-distance-right:9pt;mso-wrap-distance-bottom:3.6pt;mso-position-horizontal:absolute;mso-position-horizontal-relative:text;mso-position-vertical:absolute;mso-position-vertical-relative:text;mso-width-percent:0;mso-height-percent:0;mso-width-relative:margin;mso-height-relative:margin;v-text-anchor:top" o:gfxdata="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" fillcolor="#535353 [3212]" strokecolor="#535353 [3212]">
+                <v:textbox>
+                  <w:txbxContent>
+                    <w:p>
+                      <w:pPr>
+                        <w:rPr>
+                          <w:color w:val="F2F2F2" w:themeColor="text1"/>
+                        </w:rPr>
+                      </w:pPr>
+                      <w:r>
+                        <w:rPr>
+                          <w:color w:val="F2F2F2" w:themeColor="text1"/>
+                        </w:rPr>
+                        <w:t>Choose User Mode</w:t>
+                      </w:r>
+                    </w:p>
+                  </w:txbxContent>
+                </v:textbox>
+                <w10:wrap type="square"/>
+              </v:shape>
+            </w:pict>
+          </mc:Fallback>
+        </mc:AlternateContent>
+      </w:r>
+      <w:r>
+        <w:rPr>
+          <w:noProof/>
+          <w:sz w:val="28"/>
+        </w:rPr>
+        <mc:AlternateContent>
+          <mc:Choice Requires="wps">
+            <w:drawing>
+              <wp:anchor distT="45720" distB="45720" distL="114300" distR="114300" simplePos="0" relativeHeight="251687936" behindDoc="0" locked="0" layoutInCell="1" allowOverlap="1" wp14:anchorId="44BA6CBD" wp14:editId="3EEA5E89">
+                <wp:simplePos x="0" y="0"/>
+                <wp:positionH relativeFrom="column">
+                  <wp:posOffset>3983355</wp:posOffset>
+                </wp:positionH>
+                <wp:positionV relativeFrom="paragraph">
+                  <wp:posOffset>1172210</wp:posOffset>
+                </wp:positionV>
+                <wp:extent cx="877570" cy="429895"/>
+                <wp:effectExtent l="76200" t="190500" r="74930" b="179705"/>
+                <wp:wrapSquare wrapText="bothSides"/>
+                <wp:docPr id="35" name="Text Box 2"/>
+                <wp:cNvGraphicFramePr>
+                  <a:graphicFrameLocks xmlns:a="http://schemas.openxmlformats.org/drawingml/2006/main"/>
+                </wp:cNvGraphicFramePr>
+                <a:graphic xmlns:a="http://schemas.openxmlformats.org/drawingml/2006/main">
+                  <a:graphicData uri="http://schemas.microsoft.com/office/word/2010/wordprocessingShape">
+                    <wps:wsp>
+                      <wps:cNvSpPr txBox="1">
+                        <a:spLocks noChangeArrowheads="1"/>
+                      </wps:cNvSpPr>
+                      <wps:spPr bwMode="auto">
+                        <a:xfrm rot="20143045">
+                          <a:off x="0" y="0"/>
+                          <a:ext cx="877570" cy="429895"/>
+                        </a:xfrm>
+                        <a:prstGeom prst="rect">
+                          <a:avLst/>
+                        </a:prstGeom>
+                        <a:solidFill>
+                          <a:schemeClr val="bg1"/>
+                        </a:solidFill>
+                        <a:ln w="9525">
+                          <a:solidFill>
+                            <a:schemeClr val="bg1"/>
+                          </a:solidFill>
+                          <a:miter lim="800000"/>
+                          <a:headEnd/>
+                          <a:tailEnd/>
+                        </a:ln>
+                      </wps:spPr>
+                      <wps:txbx>
+                        <w:txbxContent>
+                          <w:p>
+                            <w:pPr>
+                              <w:rPr>
+                                <w:color w:val="F2F2F2" w:themeColor="text1"/>
+                              </w:rPr>
+                            </w:pPr>
+                            <w:r>
+                              <w:rPr>
+                                <w:color w:val="F2F2F2" w:themeColor="text1"/>
+                              </w:rPr>
+                              <w:t>Segmented Image</w:t>
+                            </w:r>
+                          </w:p>
+                        </w:txbxContent>
+                      </wps:txbx>
+                      <wps:bodyPr rot="0" vert="horz" wrap="square" lIns="91440" tIns="45720" rIns="91440" bIns="45720" anchor="t" anchorCtr="0">
+                        <a:noAutofit/>
+                      </wps:bodyPr>
+                    </wps:wsp>
+                  </a:graphicData>
+                </a:graphic>
+                <wp14:sizeRelH relativeFrom="margin">
+                  <wp14:pctWidth>0</wp14:pctWidth>
+                </wp14:sizeRelH>
+                <wp14:sizeRelV relativeFrom="margin">
+                  <wp14:pctHeight>0</wp14:pctHeight>
+                </wp14:sizeRelV>
+              </wp:anchor>
+            </w:drawing>
+          </mc:Choice>
+          <mc:Fallback>
+            <w:pict>
+              <v:shape w14:anchorId="10CE3873" id="_x0000_s1033" type="#_x0000_t202" style="position:absolute;left:0;text-align:left;margin-left:313.65pt;margin-top:92.3pt;width:69.1pt;height:33.85pt;rotation:-1591383fd;z-index:251687936;visibility:visible;mso-wrap-style:square;mso-width-percent:0;mso-height-percent:0;mso-wrap-distance-left:9pt;mso-wrap-distance-top:3.6pt;mso-wrap-distance-right:9pt;mso-wrap-distance-bottom:3.6pt;mso-position-horizontal:absolute;mso-position-horizontal-relative:text;mso-position-vertical:absolute;mso-position-vertical-relative:text;mso-width-percent:0;mso-height-percent:0;mso-width-relative:margin;mso-height-relative:margin;v-text-anchor:top" o:gfxdata="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" fillcolor="#535353 [3212]" strokecolor="#535353 [3212]">
+                <v:textbox>
+                  <w:txbxContent>
+                    <w:p>
+                      <w:pPr>
+                        <w:rPr>
+                          <w:color w:val="F2F2F2" w:themeColor="text1"/>
+                        </w:rPr>
+                      </w:pPr>
+                      <w:r>
+                        <w:rPr>
+                          <w:color w:val="F2F2F2" w:themeColor="text1"/>
+                        </w:rPr>
+                        <w:t>Segmented Image</w:t>
+                      </w:r>
+                    </w:p>
+                  </w:txbxContent>
+                </v:textbox>
+                <w10:wrap type="square"/>
+              </v:shape>
+            </w:pict>
+          </mc:Fallback>
+        </mc:AlternateContent>
+      </w:r>
+      <w:r>
+        <w:rPr>
+          <w:noProof/>
+          <w:sz w:val="28"/>
+        </w:rPr>
+        <mc:AlternateContent>
+          <mc:Choice Requires="wps">
+            <w:drawing>
+              <wp:anchor distT="45720" distB="45720" distL="114300" distR="114300" simplePos="0" relativeHeight="251685888" behindDoc="0" locked="0" layoutInCell="1" allowOverlap="1" wp14:anchorId="4039795F" wp14:editId="77F215EA">
+                <wp:simplePos x="0" y="0"/>
+                <wp:positionH relativeFrom="column">
+                  <wp:posOffset>3740150</wp:posOffset>
+                </wp:positionH>
+                <wp:positionV relativeFrom="paragraph">
+                  <wp:posOffset>641188</wp:posOffset>
+                </wp:positionV>
+                <wp:extent cx="1396365" cy="269875"/>
+                <wp:effectExtent l="19050" t="266700" r="13335" b="282575"/>
+                <wp:wrapSquare wrapText="bothSides"/>
+                <wp:docPr id="217" name="Text Box 2"/>
+                <wp:cNvGraphicFramePr>
+                  <a:graphicFrameLocks xmlns:a="http://schemas.openxmlformats.org/drawingml/2006/main"/>
+                </wp:cNvGraphicFramePr>
+                <a:graphic xmlns:a="http://schemas.openxmlformats.org/drawingml/2006/main">
+                  <a:graphicData uri="http://schemas.microsoft.com/office/word/2010/wordprocessingShape">
+                    <wps:wsp>
+                      <wps:cNvSpPr txBox="1">
+                        <a:spLocks noChangeArrowheads="1"/>
+                      </wps:cNvSpPr>
+                      <wps:spPr bwMode="auto">
+                        <a:xfrm rot="20265595">
+                          <a:off x="0" y="0"/>
+                          <a:ext cx="1396365" cy="269875"/>
+                        </a:xfrm>
+                        <a:prstGeom prst="rect">
+                          <a:avLst/>
+                        </a:prstGeom>
+                        <a:solidFill>
+                          <a:schemeClr val="bg1"/>
+                        </a:solidFill>
+                        <a:ln w="9525">
+                          <a:solidFill>
+                            <a:schemeClr val="bg1"/>
+                          </a:solidFill>
+                          <a:miter lim="800000"/>
+                          <a:headEnd/>
+                          <a:tailEnd/>
+                        </a:ln>
+                      </wps:spPr>
+                      <wps:txbx>
+                        <w:txbxContent>
+                          <w:p>
+                            <w:pPr>
+                              <w:rPr>
+                                <w:color w:val="F2F2F2" w:themeColor="text1"/>
+                              </w:rPr>
+                            </w:pPr>
+                            <w:r>
+                              <w:rPr>
+                                <w:color w:val="F2F2F2" w:themeColor="text1"/>
+                              </w:rPr>
+                              <w:t>Choose auto mode</w:t>
+                            </w:r>
+                          </w:p>
+                        </w:txbxContent>
+                      </wps:txbx>
+                      <wps:bodyPr rot="0" vert="horz" wrap="square" lIns="91440" tIns="45720" rIns="91440" bIns="45720" anchor="t" anchorCtr="0">
+                        <a:noAutofit/>
+                      </wps:bodyPr>
+                    </wps:wsp>
+                  </a:graphicData>
+                </a:graphic>
+                <wp14:sizeRelH relativeFrom="margin">
+                  <wp14:pctWidth>0</wp14:pctWidth>
+                </wp14:sizeRelH>
+                <wp14:sizeRelV relativeFrom="margin">
+                  <wp14:pctHeight>0</wp14:pctHeight>
+                </wp14:sizeRelV>
+              </wp:anchor>
+            </w:drawing>
+          </mc:Choice>
+          <mc:Fallback>
+            <w:pict>
+              <v:shape w14:anchorId="1E900759" id="_x0000_s1034" type="#_x0000_t202" style="position:absolute;left:0;text-align:left;margin-left:294.5pt;margin-top:50.5pt;width:109.95pt;height:21.25pt;rotation:-1457526fd;z-index:251685888;visibility:visible;mso-wrap-style:square;mso-width-percent:0;mso-height-percent:0;mso-wrap-distance-left:9pt;mso-wrap-distance-top:3.6pt;mso-wrap-distance-right:9pt;mso-wrap-distance-bottom:3.6pt;mso-position-horizontal:absolute;mso-position-horizontal-relative:text;mso-position-vertical:absolute;mso-position-vertical-relative:text;mso-width-percent:0;mso-height-percent:0;mso-width-relative:margin;mso-height-relative:margin;v-text-anchor:top" o:gfxdata="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" fillcolor="#535353 [3212]" strokecolor="#535353 [3212]">
+                <v:textbox>
+                  <w:txbxContent>
+                    <w:p>
+                      <w:pPr>
+                        <w:rPr>
+                          <w:color w:val="F2F2F2" w:themeColor="text1"/>
+                        </w:rPr>
+                      </w:pPr>
+                      <w:r>
+                        <w:rPr>
+                          <w:color w:val="F2F2F2" w:themeColor="text1"/>
+                        </w:rPr>
+                        <w:t>Choose auto mode</w:t>
+                      </w:r>
+                    </w:p>
+                  </w:txbxContent>
+                </v:textbox>
+                <w10:wrap type="square"/>
+              </v:shape>
+            </w:pict>
+          </mc:Fallback>
+        </mc:AlternateContent>
+      </w:r>
+      <w:r>
+        <w:rPr>
+          <w:noProof/>
+          <w:sz w:val="28"/>
+        </w:rPr>
+        <mc:AlternateContent>
+          <mc:Choice Requires="wps">
+            <w:drawing>
+              <wp:anchor distT="0" distB="0" distL="114300" distR="114300" simplePos="0" relativeHeight="251682816" behindDoc="0" locked="0" layoutInCell="1" allowOverlap="1" wp14:anchorId="1D3F9B22" wp14:editId="2C2F3B33">
+                <wp:simplePos x="0" y="0"/>
+                <wp:positionH relativeFrom="column">
+                  <wp:posOffset>3653790</wp:posOffset>
+                </wp:positionH>
+                <wp:positionV relativeFrom="paragraph">
+                  <wp:posOffset>2192182</wp:posOffset>
+                </wp:positionV>
+                <wp:extent cx="1296670" cy="584200"/>
+                <wp:effectExtent l="0" t="0" r="93980" b="63500"/>
+                <wp:wrapNone/>
+                <wp:docPr id="33" name="Straight Arrow Connector 33"/>
+                <wp:cNvGraphicFramePr/>
+                <a:graphic xmlns:a="http://schemas.openxmlformats.org/drawingml/2006/main">
+                  <a:graphicData uri="http://schemas.microsoft.com/office/word/2010/wordprocessingShape">
+                    <wps:wsp>
+                      <wps:cNvCnPr/>
+                      <wps:spPr>
+                        <a:xfrm>
+                          <a:off x="0" y="0"/>
+                          <a:ext cx="1296670" cy="584200"/>
+                        </a:xfrm>
+                        <a:prstGeom prst="straightConnector1">
+                          <a:avLst/>
+                        </a:prstGeom>
+                        <a:ln>
+                          <a:tailEnd type="triangle"/>
+                        </a:ln>
+                      </wps:spPr>
+                      <wps:style>
+                        <a:lnRef idx="1">
+                          <a:schemeClr val="accent1"/>
+                        </a:lnRef>
+                        <a:fillRef idx="0">
+                          <a:schemeClr val="accent1"/>
+                        </a:fillRef>
+                        <a:effectRef idx="0">
+                          <a:schemeClr val="accent1"/>
+                        </a:effectRef>
+                        <a:fontRef idx="minor">
+                          <a:schemeClr val="tx1"/>
+                        </a:fontRef>
+                      </wps:style>
+                      <wps:bodyPr/>
+                    </wps:wsp>
+                  </a:graphicData>
+                </a:graphic>
+              </wp:anchor>
+            </w:drawing>
+          </mc:Choice>
+          <mc:Fallback>
+            <w:pict>
+              <v:shape w14:anchorId="53B3B5B9" id="Straight Arrow Connector 33" o:spid="_x0000_s1026" type="#_x0000_t32" style="position:absolute;margin-left:287.7pt;margin-top:172.6pt;width:102.1pt;height:46pt;z-index:251682816;visibility:visible;mso-wrap-style:square;mso-wrap-distance-left:9pt;mso-wrap-distance-top:0;mso-wrap-distance-right:9pt;mso-wrap-distance-bottom:0;mso-position-horizontal:absolute;mso-position-horizontal-relative:text;mso-position-vertical:absolute;mso-position-vertical-relative:text" o:gfxdata="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" strokecolor="#5b9bd5 [3204]" strokeweight=".5pt">
+                <v:stroke endarrow="block" joinstyle="miter"/>
+              </v:shape>
+            </w:pict>
+          </mc:Fallback>
+        </mc:AlternateContent>
+      </w:r>
+      <w:r>
+        <w:rPr>
+          <w:noProof/>
+          <w:sz w:val="28"/>
+        </w:rPr>
+        <mc:AlternateContent>
+          <mc:Choice Requires="wps">
+            <w:drawing>
+              <wp:anchor distT="0" distB="0" distL="114300" distR="114300" simplePos="0" relativeHeight="251681792" behindDoc="0" locked="0" layoutInCell="1" allowOverlap="1" wp14:anchorId="2AFED0D2" wp14:editId="0C9DD219">
+                <wp:simplePos x="0" y="0"/>
+                <wp:positionH relativeFrom="column">
+                  <wp:posOffset>3870251</wp:posOffset>
+                </wp:positionH>
+                <wp:positionV relativeFrom="paragraph">
+                  <wp:posOffset>1428115</wp:posOffset>
+                </wp:positionV>
+                <wp:extent cx="1052062" cy="489098"/>
+                <wp:effectExtent l="38100" t="0" r="15240" b="63500"/>
+                <wp:wrapNone/>
+                <wp:docPr id="32" name="Straight Arrow Connector 32"/>
                 <wp:cNvGraphicFramePr/>
                 <a:graphic xmlns:a="http://schemas.openxmlformats.org/drawingml/2006/main">
                   <a:graphicData uri="http://schemas.microsoft.com/office/word/2010/wordprocessingShape">
@@ -516,7 +1795,147 @@
                       <wps:spPr>
                         <a:xfrm flipH="1">
                           <a:off x="0" y="0"/>
-                          <a:ext cx="3167233" cy="0"/>
+                          <a:ext cx="1052062" cy="489098"/>
+                        </a:xfrm>
+                        <a:prstGeom prst="straightConnector1">
+                          <a:avLst/>
+                        </a:prstGeom>
+                        <a:ln>
+                          <a:tailEnd type="triangle"/>
+                        </a:ln>
+                      </wps:spPr>
+                      <wps:style>
+                        <a:lnRef idx="1">
+                          <a:schemeClr val="accent1"/>
+                        </a:lnRef>
+                        <a:fillRef idx="0">
+                          <a:schemeClr val="accent1"/>
+                        </a:fillRef>
+                        <a:effectRef idx="0">
+                          <a:schemeClr val="accent1"/>
+                        </a:effectRef>
+                        <a:fontRef idx="minor">
+                          <a:schemeClr val="tx1"/>
+                        </a:fontRef>
+                      </wps:style>
+                      <wps:bodyPr/>
+                    </wps:wsp>
+                  </a:graphicData>
+                </a:graphic>
+                <wp14:sizeRelH relativeFrom="margin">
+                  <wp14:pctWidth>0</wp14:pctWidth>
+                </wp14:sizeRelH>
+                <wp14:sizeRelV relativeFrom="margin">
+                  <wp14:pctHeight>0</wp14:pctHeight>
+                </wp14:sizeRelV>
+              </wp:anchor>
+            </w:drawing>
+          </mc:Choice>
+          <mc:Fallback>
+            <w:pict>
+              <v:shape w14:anchorId="7E6B8976" id="Straight Arrow Connector 32" o:spid="_x0000_s1026" type="#_x0000_t32" style="position:absolute;margin-left:304.75pt;margin-top:112.45pt;width:82.85pt;height:38.5pt;flip:x;z-index:251681792;visibility:visible;mso-wrap-style:square;mso-width-percent:0;mso-height-percent:0;mso-wrap-distance-left:9pt;mso-wrap-distance-top:0;mso-wrap-distance-right:9pt;mso-wrap-distance-bottom:0;mso-position-horizontal:absolute;mso-position-horizontal-relative:text;mso-position-vertical:absolute;mso-position-vertical-relative:text;mso-width-percent:0;mso-height-percent:0;mso-width-relative:margin;mso-height-relative:margin" o:gfxdata="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" strokecolor="#5b9bd5 [3204]" strokeweight=".5pt">
+                <v:stroke endarrow="block" joinstyle="miter"/>
+              </v:shape>
+            </w:pict>
+          </mc:Fallback>
+        </mc:AlternateContent>
+      </w:r>
+      <w:r>
+        <w:rPr>
+          <w:noProof/>
+          <w:sz w:val="28"/>
+        </w:rPr>
+        <mc:AlternateContent>
+          <mc:Choice Requires="wps">
+            <w:drawing>
+              <wp:anchor distT="0" distB="0" distL="114300" distR="114300" simplePos="0" relativeHeight="251683840" behindDoc="0" locked="0" layoutInCell="1" allowOverlap="1" wp14:anchorId="1D91B957" wp14:editId="7A7FF12E">
+                <wp:simplePos x="0" y="0"/>
+                <wp:positionH relativeFrom="column">
+                  <wp:posOffset>3179135</wp:posOffset>
+                </wp:positionH>
+                <wp:positionV relativeFrom="paragraph">
+                  <wp:posOffset>2491371</wp:posOffset>
+                </wp:positionV>
+                <wp:extent cx="1743237" cy="839972"/>
+                <wp:effectExtent l="38100" t="38100" r="28575" b="36830"/>
+                <wp:wrapNone/>
+                <wp:docPr id="34" name="Straight Arrow Connector 34"/>
+                <wp:cNvGraphicFramePr/>
+                <a:graphic xmlns:a="http://schemas.openxmlformats.org/drawingml/2006/main">
+                  <a:graphicData uri="http://schemas.microsoft.com/office/word/2010/wordprocessingShape">
+                    <wps:wsp>
+                      <wps:cNvCnPr/>
+                      <wps:spPr>
+                        <a:xfrm flipH="1" flipV="1">
+                          <a:off x="0" y="0"/>
+                          <a:ext cx="1743237" cy="839972"/>
+                        </a:xfrm>
+                        <a:prstGeom prst="straightConnector1">
+                          <a:avLst/>
+                        </a:prstGeom>
+                        <a:ln>
+                          <a:tailEnd type="triangle"/>
+                        </a:ln>
+                      </wps:spPr>
+                      <wps:style>
+                        <a:lnRef idx="1">
+                          <a:schemeClr val="accent1"/>
+                        </a:lnRef>
+                        <a:fillRef idx="0">
+                          <a:schemeClr val="accent1"/>
+                        </a:fillRef>
+                        <a:effectRef idx="0">
+                          <a:schemeClr val="accent1"/>
+                        </a:effectRef>
+                        <a:fontRef idx="minor">
+                          <a:schemeClr val="tx1"/>
+                        </a:fontRef>
+                      </wps:style>
+                      <wps:bodyPr/>
+                    </wps:wsp>
+                  </a:graphicData>
+                </a:graphic>
+              </wp:anchor>
+            </w:drawing>
+          </mc:Choice>
+          <mc:Fallback>
+            <w:pict>
+              <v:shape w14:anchorId="3F640CE0" id="Straight Arrow Connector 34" o:spid="_x0000_s1026" type="#_x0000_t32" style="position:absolute;margin-left:250.35pt;margin-top:196.15pt;width:137.25pt;height:66.15pt;flip:x y;z-index:251683840;visibility:visible;mso-wrap-style:square;mso-wrap-distance-left:9pt;mso-wrap-distance-top:0;mso-wrap-distance-right:9pt;mso-wrap-distance-bottom:0;mso-position-horizontal:absolute;mso-position-horizontal-relative:text;mso-position-vertical:absolute;mso-position-vertical-relative:text" o:gfxdata="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" strokecolor="#5b9bd5 [3204]" strokeweight=".5pt">
+                <v:stroke endarrow="block" joinstyle="miter"/>
+              </v:shape>
+            </w:pict>
+          </mc:Fallback>
+        </mc:AlternateContent>
+      </w:r>
+      <w:r>
+        <w:rPr>
+          <w:noProof/>
+          <w:sz w:val="28"/>
+        </w:rPr>
+        <mc:AlternateContent>
+          <mc:Choice Requires="wps">
+            <w:drawing>
+              <wp:anchor distT="0" distB="0" distL="114300" distR="114300" simplePos="0" relativeHeight="251680768" behindDoc="0" locked="0" layoutInCell="1" allowOverlap="1" wp14:anchorId="195462DB" wp14:editId="556129D3">
+                <wp:simplePos x="0" y="0"/>
+                <wp:positionH relativeFrom="column">
+                  <wp:posOffset>3876262</wp:posOffset>
+                </wp:positionH>
+                <wp:positionV relativeFrom="paragraph">
+                  <wp:posOffset>766445</wp:posOffset>
+                </wp:positionV>
+                <wp:extent cx="1028891" cy="435610"/>
+                <wp:effectExtent l="0" t="38100" r="57150" b="21590"/>
+                <wp:wrapNone/>
+                <wp:docPr id="31" name="Straight Arrow Connector 31"/>
+                <wp:cNvGraphicFramePr/>
+                <a:graphic xmlns:a="http://schemas.openxmlformats.org/drawingml/2006/main">
+                  <a:graphicData uri="http://schemas.microsoft.com/office/word/2010/wordprocessingShape">
+                    <wps:wsp>
+                      <wps:cNvCnPr/>
+                      <wps:spPr>
+                        <a:xfrm flipV="1">
+                          <a:off x="0" y="0"/>
+                          <a:ext cx="1028891" cy="435610"/>
                         </a:xfrm>
                         <a:prstGeom prst="straightConnector1">
                           <a:avLst/>
@@ -551,29 +1970,1731 @@
           </mc:Choice>
           <mc:Fallback>
             <w:pict>
-              <v:shape w14:anchorId="0EE1FCB3" id="Straight Arrow Connector 10" o:spid="_x0000_s1026" type="#_x0000_t32" style="position:absolute;margin-left:78.15pt;margin-top:22.85pt;width:249.4pt;height:0;flip:x;z-index:251666432;visibility:visible;mso-wrap-style:square;mso-width-percent:0;mso-wrap-distance-left:9pt;mso-wrap-distance-top:0;mso-wrap-distance-right:9pt;mso-wrap-distance-bottom:0;mso-position-horizontal:absolute;mso-position-horizontal-relative:text;mso-position-vertical:absolute;mso-position-vertical-relative:text;mso-width-percent:0;mso-width-relative:margin" o:gfxdata="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" strokecolor="#5b9bd5 [3204]" strokeweight=".5pt">
+              <v:shape w14:anchorId="67DD32C2" id="Straight Arrow Connector 31" o:spid="_x0000_s1026" type="#_x0000_t32" style="position:absolute;margin-left:305.2pt;margin-top:60.35pt;width:81pt;height:34.3pt;flip:y;z-index:251680768;visibility:visible;mso-wrap-style:square;mso-width-percent:0;mso-wrap-distance-left:9pt;mso-wrap-distance-top:0;mso-wrap-distance-right:9pt;mso-wrap-distance-bottom:0;mso-position-horizontal:absolute;mso-position-horizontal-relative:text;mso-position-vertical:absolute;mso-position-vertical-relative:text;mso-width-percent:0;mso-width-relative:margin" o:gfxdata="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" strokecolor="#5b9bd5 [3204]" strokeweight=".5pt">
                 <v:stroke endarrow="block" joinstyle="miter"/>
               </v:shape>
             </w:pict>
           </mc:Fallback>
         </mc:AlternateContent>
       </w:r>
+      <w:r>
+        <w:rPr>
+          <w:noProof/>
+          <w:sz w:val="28"/>
+        </w:rPr>
+        <mc:AlternateContent>
+          <mc:Choice Requires="wps">
+            <w:drawing>
+              <wp:anchor distT="0" distB="0" distL="114300" distR="114300" simplePos="0" relativeHeight="251677696" behindDoc="0" locked="0" layoutInCell="1" allowOverlap="1" wp14:anchorId="0B8E5B52" wp14:editId="6F522031">
+                <wp:simplePos x="0" y="0"/>
+                <wp:positionH relativeFrom="margin">
+                  <wp:posOffset>4937051</wp:posOffset>
+                </wp:positionH>
+                <wp:positionV relativeFrom="paragraph">
+                  <wp:posOffset>708409</wp:posOffset>
+                </wp:positionV>
+                <wp:extent cx="1637030" cy="871840"/>
+                <wp:effectExtent l="0" t="0" r="20320" b="24130"/>
+                <wp:wrapNone/>
+                <wp:docPr id="29" name="Rectangle 29"/>
+                <wp:cNvGraphicFramePr/>
+                <a:graphic xmlns:a="http://schemas.openxmlformats.org/drawingml/2006/main">
+                  <a:graphicData uri="http://schemas.microsoft.com/office/word/2010/wordprocessingShape">
+                    <wps:wsp>
+                      <wps:cNvSpPr/>
+                      <wps:spPr>
+                        <a:xfrm>
+                          <a:off x="0" y="0"/>
+                          <a:ext cx="1637030" cy="871840"/>
+                        </a:xfrm>
+                        <a:prstGeom prst="rect">
+                          <a:avLst/>
+                        </a:prstGeom>
+                      </wps:spPr>
+                      <wps:style>
+                        <a:lnRef idx="3">
+                          <a:schemeClr val="lt1"/>
+                        </a:lnRef>
+                        <a:fillRef idx="1">
+                          <a:schemeClr val="accent6"/>
+                        </a:fillRef>
+                        <a:effectRef idx="1">
+                          <a:schemeClr val="accent6"/>
+                        </a:effectRef>
+                        <a:fontRef idx="minor">
+                          <a:schemeClr val="lt1"/>
+                        </a:fontRef>
+                      </wps:style>
+                      <wps:txbx>
+                        <w:txbxContent>
+                          <w:p>
+                            <w:pPr>
+                              <w:jc w:val="center"/>
+                              <w:rPr>
+                                <w:sz w:val="40"/>
+                              </w:rPr>
+                            </w:pPr>
+                            <w:r>
+                              <w:rPr>
+                                <w:sz w:val="40"/>
+                              </w:rPr>
+                              <w:t>Auto Mode</w:t>
+                            </w:r>
+                          </w:p>
+                          <w:p>
+                            <w:pPr>
+                              <w:jc w:val="center"/>
+                              <w:rPr>
+                                <w:sz w:val="40"/>
+                              </w:rPr>
+                            </w:pPr>
+                            <w:r>
+                              <w:rPr>
+                                <w:sz w:val="40"/>
+                              </w:rPr>
+                              <w:t>Technique</w:t>
+                            </w:r>
+                          </w:p>
+                        </w:txbxContent>
+                      </wps:txbx>
+                      <wps:bodyPr rot="0" spcFirstLastPara="0" vertOverflow="overflow" horzOverflow="overflow" vert="horz" wrap="square" lIns="91440" tIns="45720" rIns="91440" bIns="45720" numCol="1" spcCol="0" rtlCol="0" fromWordArt="0" anchor="ctr" anchorCtr="0" forceAA="0" compatLnSpc="1">
+                        <a:prstTxWarp prst="textNoShape">
+                          <a:avLst/>
+                        </a:prstTxWarp>
+                        <a:noAutofit/>
+                      </wps:bodyPr>
+                    </wps:wsp>
+                  </a:graphicData>
+                </a:graphic>
+                <wp14:sizeRelH relativeFrom="margin">
+                  <wp14:pctWidth>0</wp14:pctWidth>
+                </wp14:sizeRelH>
+                <wp14:sizeRelV relativeFrom="margin">
+                  <wp14:pctHeight>0</wp14:pctHeight>
+                </wp14:sizeRelV>
+              </wp:anchor>
+            </w:drawing>
+          </mc:Choice>
+          <mc:Fallback>
+            <w:pict>
+              <v:rect w14:anchorId="3CDA8DB4" id="Rectangle 29" o:spid="_x0000_s1035" style="position:absolute;left:0;text-align:left;margin-left:388.75pt;margin-top:55.8pt;width:128.9pt;height:68.65pt;z-index:251677696;visibility:visible;mso-wrap-style:square;mso-width-percent:0;mso-height-percent:0;mso-wrap-distance-left:9pt;mso-wrap-distance-top:0;mso-wrap-distance-right:9pt;mso-wrap-distance-bottom:0;mso-position-horizontal:absolute;mso-position-horizontal-relative:margin;mso-position-vertical:absolute;mso-position-vertical-relative:text;mso-width-percent:0;mso-height-percent:0;mso-width-relative:margin;mso-height-relative:margin;v-text-anchor:middle" o:gfxdata="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" fillcolor="#70ad47 [3209]" strokecolor="#535353 [3201]" strokeweight="1.5pt">
+                <v:textbox>
+                  <w:txbxContent>
+                    <w:p>
+                      <w:pPr>
+                        <w:jc w:val="center"/>
+                        <w:rPr>
+                          <w:sz w:val="40"/>
+                        </w:rPr>
+                      </w:pPr>
+                      <w:r>
+                        <w:rPr>
+                          <w:sz w:val="40"/>
+                        </w:rPr>
+                        <w:t>Auto Mode</w:t>
+                      </w:r>
+                    </w:p>
+                    <w:p>
+                      <w:pPr>
+                        <w:jc w:val="center"/>
+                        <w:rPr>
+                          <w:sz w:val="40"/>
+                        </w:rPr>
+                      </w:pPr>
+                      <w:r>
+                        <w:rPr>
+                          <w:sz w:val="40"/>
+                        </w:rPr>
+                        <w:t>Technique</w:t>
+                      </w:r>
+                    </w:p>
+                  </w:txbxContent>
+                </v:textbox>
+                <w10:wrap anchorx="margin"/>
+              </v:rect>
+            </w:pict>
+          </mc:Fallback>
+        </mc:AlternateContent>
+      </w:r>
+      <w:r>
+        <w:rPr>
+          <w:noProof/>
+          <w:sz w:val="28"/>
+        </w:rPr>
+        <mc:AlternateContent>
+          <mc:Choice Requires="wps">
+            <w:drawing>
+              <wp:anchor distT="0" distB="0" distL="114300" distR="114300" simplePos="0" relativeHeight="251675648" behindDoc="0" locked="0" layoutInCell="1" allowOverlap="1" wp14:anchorId="3CA9FBFA" wp14:editId="6034692E">
+                <wp:simplePos x="0" y="0"/>
+                <wp:positionH relativeFrom="margin">
+                  <wp:posOffset>2353310</wp:posOffset>
+                </wp:positionH>
+                <wp:positionV relativeFrom="paragraph">
+                  <wp:posOffset>706282</wp:posOffset>
+                </wp:positionV>
+                <wp:extent cx="1551940" cy="1701165"/>
+                <wp:effectExtent l="0" t="0" r="10160" b="13335"/>
+                <wp:wrapNone/>
+                <wp:docPr id="27" name="Flowchart: Connector 27"/>
+                <wp:cNvGraphicFramePr/>
+                <a:graphic xmlns:a="http://schemas.openxmlformats.org/drawingml/2006/main">
+                  <a:graphicData uri="http://schemas.microsoft.com/office/word/2010/wordprocessingShape">
+                    <wps:wsp>
+                      <wps:cNvSpPr/>
+                      <wps:spPr>
+                        <a:xfrm>
+                          <a:off x="0" y="0"/>
+                          <a:ext cx="1551940" cy="1701165"/>
+                        </a:xfrm>
+                        <a:prstGeom prst="flowChartConnector">
+                          <a:avLst/>
+                        </a:prstGeom>
+                      </wps:spPr>
+                      <wps:style>
+                        <a:lnRef idx="2">
+                          <a:schemeClr val="accent1">
+                            <a:shade val="50000"/>
+                          </a:schemeClr>
+                        </a:lnRef>
+                        <a:fillRef idx="1">
+                          <a:schemeClr val="accent1"/>
+                        </a:fillRef>
+                        <a:effectRef idx="0">
+                          <a:schemeClr val="accent1"/>
+                        </a:effectRef>
+                        <a:fontRef idx="minor">
+                          <a:schemeClr val="lt1"/>
+                        </a:fontRef>
+                      </wps:style>
+                      <wps:txbx>
+                        <w:txbxContent>
+                          <w:p>
+                            <w:pPr>
+                              <w:jc w:val="center"/>
+                              <w:rPr>
+                                <w:sz w:val="24"/>
+                              </w:rPr>
+                            </w:pPr>
+                            <w:r>
+                              <w:rPr>
+                                <w:sz w:val="24"/>
+                              </w:rPr>
+                              <w:t xml:space="preserve">Auto Mode </w:t>
+                            </w:r>
+                          </w:p>
+                          <w:p>
+                            <w:pPr>
+                              <w:jc w:val="center"/>
+                              <w:rPr>
+                                <w:sz w:val="24"/>
+                              </w:rPr>
+                            </w:pPr>
+                            <w:r>
+                              <w:rPr>
+                                <w:sz w:val="24"/>
+                              </w:rPr>
+                              <w:t xml:space="preserve">Or </w:t>
+                            </w:r>
+                          </w:p>
+                          <w:p>
+                            <w:pPr>
+                              <w:jc w:val="center"/>
+                              <w:rPr>
+                                <w:sz w:val="24"/>
+                              </w:rPr>
+                            </w:pPr>
+                            <w:r>
+                              <w:rPr>
+                                <w:sz w:val="24"/>
+                              </w:rPr>
+                              <w:t>User Mode</w:t>
+                            </w:r>
+                          </w:p>
+                        </w:txbxContent>
+                      </wps:txbx>
+                      <wps:bodyPr rot="0" spcFirstLastPara="0" vertOverflow="overflow" horzOverflow="overflow" vert="horz" wrap="square" lIns="91440" tIns="45720" rIns="91440" bIns="45720" numCol="1" spcCol="0" rtlCol="0" fromWordArt="0" anchor="ctr" anchorCtr="0" forceAA="0" compatLnSpc="1">
+                        <a:prstTxWarp prst="textNoShape">
+                          <a:avLst/>
+                        </a:prstTxWarp>
+                        <a:noAutofit/>
+                      </wps:bodyPr>
+                    </wps:wsp>
+                  </a:graphicData>
+                </a:graphic>
+                <wp14:sizeRelH relativeFrom="margin">
+                  <wp14:pctWidth>0</wp14:pctWidth>
+                </wp14:sizeRelH>
+                <wp14:sizeRelV relativeFrom="margin">
+                  <wp14:pctHeight>0</wp14:pctHeight>
+                </wp14:sizeRelV>
+              </wp:anchor>
+            </w:drawing>
+          </mc:Choice>
+          <mc:Fallback>
+            <w:pict>
+              <v:shape w14:anchorId="33974761" id="Flowchart: Connector 27" o:spid="_x0000_s1036" type="#_x0000_t120" style="position:absolute;left:0;text-align:left;margin-left:185.3pt;margin-top:55.6pt;width:122.2pt;height:133.95pt;z-index:251675648;visibility:visible;mso-wrap-style:square;mso-width-percent:0;mso-height-percent:0;mso-wrap-distance-left:9pt;mso-wrap-distance-top:0;mso-wrap-distance-right:9pt;mso-wrap-distance-bottom:0;mso-position-horizontal:absolute;mso-position-horizontal-relative:margin;mso-position-vertical:absolute;mso-position-vertical-relative:text;mso-width-percent:0;mso-height-percent:0;mso-width-relative:margin;mso-height-relative:margin;v-text-anchor:middle" o:gfxdata="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" fillcolor="#5b9bd5 [3204]" strokecolor="#1f4d78 [1604]" strokeweight="1pt">
+                <v:stroke joinstyle="miter"/>
+                <v:textbox>
+                  <w:txbxContent>
+                    <w:p>
+                      <w:pPr>
+                        <w:jc w:val="center"/>
+                        <w:rPr>
+                          <w:sz w:val="24"/>
+                        </w:rPr>
+                      </w:pPr>
+                      <w:r>
+                        <w:rPr>
+                          <w:sz w:val="24"/>
+                        </w:rPr>
+                        <w:t xml:space="preserve">Auto Mode </w:t>
+                      </w:r>
+                    </w:p>
+                    <w:p>
+                      <w:pPr>
+                        <w:jc w:val="center"/>
+                        <w:rPr>
+                          <w:sz w:val="24"/>
+                        </w:rPr>
+                      </w:pPr>
+                      <w:r>
+                        <w:rPr>
+                          <w:sz w:val="24"/>
+                        </w:rPr>
+                        <w:t xml:space="preserve">Or </w:t>
+                      </w:r>
+                    </w:p>
+                    <w:p>
+                      <w:pPr>
+                        <w:jc w:val="center"/>
+                        <w:rPr>
+                          <w:sz w:val="24"/>
+                        </w:rPr>
+                      </w:pPr>
+                      <w:r>
+                        <w:rPr>
+                          <w:sz w:val="24"/>
+                        </w:rPr>
+                        <w:t>User Mode</w:t>
+                      </w:r>
+                    </w:p>
+                  </w:txbxContent>
+                </v:textbox>
+                <w10:wrap anchorx="margin"/>
+              </v:shape>
+            </w:pict>
+          </mc:Fallback>
+        </mc:AlternateContent>
+      </w:r>
+      <w:r>
+        <w:rPr>
+          <w:noProof/>
+          <w:sz w:val="28"/>
+        </w:rPr>
+        <mc:AlternateContent>
+          <mc:Choice Requires="wps">
+            <w:drawing>
+              <wp:anchor distT="0" distB="0" distL="114300" distR="114300" simplePos="0" relativeHeight="251672576" behindDoc="0" locked="0" layoutInCell="1" allowOverlap="1" wp14:anchorId="55B3EEDD" wp14:editId="72DF765D">
+                <wp:simplePos x="0" y="0"/>
+                <wp:positionH relativeFrom="column">
+                  <wp:posOffset>3125971</wp:posOffset>
+                </wp:positionH>
+                <wp:positionV relativeFrom="paragraph">
+                  <wp:posOffset>219709</wp:posOffset>
+                </wp:positionV>
+                <wp:extent cx="2423795" cy="31573"/>
+                <wp:effectExtent l="0" t="0" r="14605" b="26035"/>
+                <wp:wrapNone/>
+                <wp:docPr id="25" name="Straight Connector 25"/>
+                <wp:cNvGraphicFramePr/>
+                <a:graphic xmlns:a="http://schemas.openxmlformats.org/drawingml/2006/main">
+                  <a:graphicData uri="http://schemas.microsoft.com/office/word/2010/wordprocessingShape">
+                    <wps:wsp>
+                      <wps:cNvCnPr/>
+                      <wps:spPr>
+                        <a:xfrm flipH="1" flipV="1">
+                          <a:off x="0" y="0"/>
+                          <a:ext cx="2423795" cy="31573"/>
+                        </a:xfrm>
+                        <a:prstGeom prst="line">
+                          <a:avLst/>
+                        </a:prstGeom>
+                      </wps:spPr>
+                      <wps:style>
+                        <a:lnRef idx="1">
+                          <a:schemeClr val="accent1"/>
+                        </a:lnRef>
+                        <a:fillRef idx="0">
+                          <a:schemeClr val="accent1"/>
+                        </a:fillRef>
+                        <a:effectRef idx="0">
+                          <a:schemeClr val="accent1"/>
+                        </a:effectRef>
+                        <a:fontRef idx="minor">
+                          <a:schemeClr val="tx1"/>
+                        </a:fontRef>
+                      </wps:style>
+                      <wps:bodyPr/>
+                    </wps:wsp>
+                  </a:graphicData>
+                </a:graphic>
+                <wp14:sizeRelV relativeFrom="margin">
+                  <wp14:pctHeight>0</wp14:pctHeight>
+                </wp14:sizeRelV>
+              </wp:anchor>
+            </w:drawing>
+          </mc:Choice>
+          <mc:Fallback>
+            <w:pict>
+              <v:line w14:anchorId="02B4A790" id="Straight Connector 25" o:spid="_x0000_s1026" style="position:absolute;flip:x y;z-index:251672576;visibility:visible;mso-wrap-style:square;mso-height-percent:0;mso-wrap-distance-left:9pt;mso-wrap-distance-top:0;mso-wrap-distance-right:9pt;mso-wrap-distance-bottom:0;mso-position-horizontal:absolute;mso-position-horizontal-relative:text;mso-position-vertical:absolute;mso-position-vertical-relative:text;mso-height-percent:0;mso-height-relative:margin" from="246.15pt,17.3pt" to="437pt,19.8pt" o:gfxdata="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" strokecolor="#5b9bd5 [3204]" strokeweight=".5pt">
+                <v:stroke joinstyle="miter"/>
+              </v:line>
+            </w:pict>
+          </mc:Fallback>
+        </mc:AlternateContent>
+      </w:r>
+      <w:r>
+        <w:rPr>
+          <w:noProof/>
+          <w:sz w:val="28"/>
+        </w:rPr>
+        <mc:AlternateContent>
+          <mc:Choice Requires="wps">
+            <w:drawing>
+              <wp:anchor distT="0" distB="0" distL="114300" distR="114300" simplePos="0" relativeHeight="251673600" behindDoc="0" locked="0" layoutInCell="1" allowOverlap="1" wp14:anchorId="01CCC513" wp14:editId="27B123F9">
+                <wp:simplePos x="0" y="0"/>
+                <wp:positionH relativeFrom="column">
+                  <wp:posOffset>3115310</wp:posOffset>
+                </wp:positionH>
+                <wp:positionV relativeFrom="paragraph">
+                  <wp:posOffset>194310</wp:posOffset>
+                </wp:positionV>
+                <wp:extent cx="0" cy="478155"/>
+                <wp:effectExtent l="76200" t="0" r="57150" b="55245"/>
+                <wp:wrapNone/>
+                <wp:docPr id="26" name="Straight Arrow Connector 26"/>
+                <wp:cNvGraphicFramePr/>
+                <a:graphic xmlns:a="http://schemas.openxmlformats.org/drawingml/2006/main">
+                  <a:graphicData uri="http://schemas.microsoft.com/office/word/2010/wordprocessingShape">
+                    <wps:wsp>
+                      <wps:cNvCnPr/>
+                      <wps:spPr>
+                        <a:xfrm>
+                          <a:off x="0" y="0"/>
+                          <a:ext cx="0" cy="478155"/>
+                        </a:xfrm>
+                        <a:prstGeom prst="straightConnector1">
+                          <a:avLst/>
+                        </a:prstGeom>
+                        <a:ln>
+                          <a:tailEnd type="triangle"/>
+                        </a:ln>
+                      </wps:spPr>
+                      <wps:style>
+                        <a:lnRef idx="1">
+                          <a:schemeClr val="accent1"/>
+                        </a:lnRef>
+                        <a:fillRef idx="0">
+                          <a:schemeClr val="accent1"/>
+                        </a:fillRef>
+                        <a:effectRef idx="0">
+                          <a:schemeClr val="accent1"/>
+                        </a:effectRef>
+                        <a:fontRef idx="minor">
+                          <a:schemeClr val="tx1"/>
+                        </a:fontRef>
+                      </wps:style>
+                      <wps:bodyPr/>
+                    </wps:wsp>
+                  </a:graphicData>
+                </a:graphic>
+              </wp:anchor>
+            </w:drawing>
+          </mc:Choice>
+          <mc:Fallback>
+            <w:pict>
+              <v:shape w14:anchorId="44D07815" id="Straight Arrow Connector 26" o:spid="_x0000_s1026" type="#_x0000_t32" style="position:absolute;margin-left:245.3pt;margin-top:15.3pt;width:0;height:37.65pt;z-index:251673600;visibility:visible;mso-wrap-style:square;mso-wrap-distance-left:9pt;mso-wrap-distance-top:0;mso-wrap-distance-right:9pt;mso-wrap-distance-bottom:0;mso-position-horizontal:absolute;mso-position-horizontal-relative:text;mso-position-vertical:absolute;mso-position-vertical-relative:text" o:gfxdata="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" strokecolor="#5b9bd5 [3204]" strokeweight=".5pt">
+                <v:stroke endarrow="block" joinstyle="miter"/>
+              </v:shape>
+            </w:pict>
+          </mc:Fallback>
+        </mc:AlternateContent>
+      </w:r>
+      <w:r>
+        <w:rPr>
+          <w:sz w:val="28"/>
+        </w:rPr>
+        <w:t>Segmentation Technique</w:t>
+      </w:r>
+      <w:r>
+        <w:rPr>
+          <w:sz w:val="28"/>
+        </w:rPr>
+        <w:tab/>
+      </w:r>
+      <w:r>
+        <w:rPr>
+          <w:sz w:val="28"/>
+        </w:rPr>
+        <w:tab/>
+      </w:r>
     </w:p>
     <w:p>
       <w:pPr>
+        <w:rPr>
+          <w:sz w:val="28"/>
+        </w:rPr>
+      </w:pPr>
+    </w:p>
+    <w:p>
+      <w:pPr>
+        <w:rPr>
+          <w:sz w:val="28"/>
+        </w:rPr>
+      </w:pPr>
+    </w:p>
+    <w:p>
+      <w:pPr>
+        <w:rPr>
+          <w:sz w:val="28"/>
+        </w:rPr>
+      </w:pPr>
+      <w:r>
+        <w:rPr>
+          <w:noProof/>
+          <w:sz w:val="28"/>
+        </w:rPr>
+        <mc:AlternateContent>
+          <mc:Choice Requires="wps">
+            <w:drawing>
+              <wp:anchor distT="0" distB="0" distL="114300" distR="114300" simplePos="0" relativeHeight="251693056" behindDoc="0" locked="0" layoutInCell="1" allowOverlap="1" wp14:anchorId="79DA803C" wp14:editId="4E7667AC">
+                <wp:simplePos x="0" y="0"/>
+                <wp:positionH relativeFrom="column">
+                  <wp:posOffset>-880583</wp:posOffset>
+                </wp:positionH>
+                <wp:positionV relativeFrom="paragraph">
+                  <wp:posOffset>200025</wp:posOffset>
+                </wp:positionV>
+                <wp:extent cx="1852492" cy="5715"/>
+                <wp:effectExtent l="0" t="0" r="33655" b="32385"/>
+                <wp:wrapNone/>
+                <wp:docPr id="38" name="Straight Connector 38"/>
+                <wp:cNvGraphicFramePr/>
+                <a:graphic xmlns:a="http://schemas.openxmlformats.org/drawingml/2006/main">
+                  <a:graphicData uri="http://schemas.microsoft.com/office/word/2010/wordprocessingShape">
+                    <wps:wsp>
+                      <wps:cNvCnPr/>
+                      <wps:spPr>
+                        <a:xfrm>
+                          <a:off x="0" y="0"/>
+                          <a:ext cx="1852492" cy="5715"/>
+                        </a:xfrm>
+                        <a:prstGeom prst="line">
+                          <a:avLst/>
+                        </a:prstGeom>
+                      </wps:spPr>
+                      <wps:style>
+                        <a:lnRef idx="1">
+                          <a:schemeClr val="accent1"/>
+                        </a:lnRef>
+                        <a:fillRef idx="0">
+                          <a:schemeClr val="accent1"/>
+                        </a:fillRef>
+                        <a:effectRef idx="0">
+                          <a:schemeClr val="accent1"/>
+                        </a:effectRef>
+                        <a:fontRef idx="minor">
+                          <a:schemeClr val="tx1"/>
+                        </a:fontRef>
+                      </wps:style>
+                      <wps:bodyPr/>
+                    </wps:wsp>
+                  </a:graphicData>
+                </a:graphic>
+                <wp14:sizeRelH relativeFrom="margin">
+                  <wp14:pctWidth>0</wp14:pctWidth>
+                </wp14:sizeRelH>
+                <wp14:sizeRelV relativeFrom="margin">
+                  <wp14:pctHeight>0</wp14:pctHeight>
+                </wp14:sizeRelV>
+              </wp:anchor>
+            </w:drawing>
+          </mc:Choice>
+          <mc:Fallback>
+            <w:pict>
+              <v:line w14:anchorId="053FEC51" id="Straight Connector 38" o:spid="_x0000_s1026" style="position:absolute;z-index:251693056;visibility:visible;mso-wrap-style:square;mso-width-percent:0;mso-height-percent:0;mso-wrap-distance-left:9pt;mso-wrap-distance-top:0;mso-wrap-distance-right:9pt;mso-wrap-distance-bottom:0;mso-position-horizontal:absolute;mso-position-horizontal-relative:text;mso-position-vertical:absolute;mso-position-vertical-relative:text;mso-width-percent:0;mso-height-percent:0;mso-width-relative:margin;mso-height-relative:margin" from="-69.35pt,15.75pt" to="76.5pt,16.2pt" o:gfxdata="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" strokecolor="#5b9bd5 [3204]" strokeweight=".5pt">
+                <v:stroke joinstyle="miter"/>
+              </v:line>
+            </w:pict>
+          </mc:Fallback>
+        </mc:AlternateContent>
+      </w:r>
+    </w:p>
+    <w:p>
+      <w:pPr>
         <w:tabs>
-          <w:tab w:val="left" w:pos="1926"/>
-          <w:tab w:val="left" w:pos="6162"/>
+          <w:tab w:val="left" w:pos="988"/>
         </w:tabs>
-        <w:rPr>
-          <w:sz w:val="28"/>
-        </w:rPr>
-      </w:pPr>
-      <w:r>
-        <w:rPr>
-          <w:sz w:val="28"/>
-        </w:rPr>
-        <w:t xml:space="preserve">                                                Colored Image</w:t>
+        <w:ind w:left="-900"/>
+        <w:rPr>
+          <w:sz w:val="28"/>
+        </w:rPr>
+      </w:pPr>
+      <w:r>
+        <w:rPr>
+          <w:noProof/>
+          <w:sz w:val="56"/>
+          <w:u w:val="single"/>
+        </w:rPr>
+        <mc:AlternateContent>
+          <mc:Choice Requires="wps">
+            <w:drawing>
+              <wp:anchor distT="0" distB="0" distL="114300" distR="114300" simplePos="0" relativeHeight="251707392" behindDoc="0" locked="0" layoutInCell="1" allowOverlap="1" wp14:anchorId="1F82991E" wp14:editId="7038D9E1">
+                <wp:simplePos x="0" y="0"/>
+                <wp:positionH relativeFrom="leftMargin">
+                  <wp:posOffset>208442</wp:posOffset>
+                </wp:positionH>
+                <wp:positionV relativeFrom="paragraph">
+                  <wp:posOffset>499745</wp:posOffset>
+                </wp:positionV>
+                <wp:extent cx="616688" cy="914400"/>
+                <wp:effectExtent l="0" t="0" r="12065" b="19050"/>
+                <wp:wrapNone/>
+                <wp:docPr id="6" name="Text Box 6"/>
+                <wp:cNvGraphicFramePr/>
+                <a:graphic xmlns:a="http://schemas.openxmlformats.org/drawingml/2006/main">
+                  <a:graphicData uri="http://schemas.microsoft.com/office/word/2010/wordprocessingShape">
+                    <wps:wsp>
+                      <wps:cNvSpPr txBox="1"/>
+                      <wps:spPr>
+                        <a:xfrm>
+                          <a:off x="0" y="0"/>
+                          <a:ext cx="616688" cy="914400"/>
+                        </a:xfrm>
+                        <a:prstGeom prst="rect">
+                          <a:avLst/>
+                        </a:prstGeom>
+                        <a:solidFill>
+                          <a:schemeClr val="bg1"/>
+                        </a:solidFill>
+                        <a:ln w="6350">
+                          <a:solidFill>
+                            <a:schemeClr val="bg1"/>
+                          </a:solidFill>
+                        </a:ln>
+                        <a:effectLst/>
+                      </wps:spPr>
+                      <wps:style>
+                        <a:lnRef idx="0">
+                          <a:schemeClr val="accent1"/>
+                        </a:lnRef>
+                        <a:fillRef idx="0">
+                          <a:schemeClr val="accent1"/>
+                        </a:fillRef>
+                        <a:effectRef idx="0">
+                          <a:schemeClr val="accent1"/>
+                        </a:effectRef>
+                        <a:fontRef idx="minor">
+                          <a:schemeClr val="dk1"/>
+                        </a:fontRef>
+                      </wps:style>
+                      <wps:txbx>
+                        <w:txbxContent>
+                          <w:p>
+                            <w:r>
+                              <w:t>Image for further use</w:t>
+                            </w:r>
+                          </w:p>
+                        </w:txbxContent>
+                      </wps:txbx>
+                      <wps:bodyPr rot="0" spcFirstLastPara="0" vertOverflow="overflow" horzOverflow="overflow" vert="horz" wrap="square" lIns="91440" tIns="45720" rIns="91440" bIns="45720" numCol="1" spcCol="0" rtlCol="0" fromWordArt="0" anchor="t" anchorCtr="0" forceAA="0" compatLnSpc="1">
+                        <a:prstTxWarp prst="textNoShape">
+                          <a:avLst/>
+                        </a:prstTxWarp>
+                        <a:noAutofit/>
+                      </wps:bodyPr>
+                    </wps:wsp>
+                  </a:graphicData>
+                </a:graphic>
+                <wp14:sizeRelH relativeFrom="margin">
+                  <wp14:pctWidth>0</wp14:pctWidth>
+                </wp14:sizeRelH>
+              </wp:anchor>
+            </w:drawing>
+          </mc:Choice>
+          <mc:Fallback>
+            <w:pict>
+              <v:shapetype w14:anchorId="1F82991E" id="_x0000_t202" coordsize="21600,21600" o:spt="202" path="m,l,21600r21600,l21600,xe">
+                <v:stroke joinstyle="miter"/>
+                <v:path gradientshapeok="t" o:connecttype="rect"/>
+              </v:shapetype>
+              <v:shape id="Text Box 6" o:spid="_x0000_s1037" type="#_x0000_t202" style="position:absolute;left:0;text-align:left;margin-left:16.4pt;margin-top:39.35pt;width:48.55pt;height:1in;z-index:251707392;visibility:visible;mso-wrap-style:square;mso-width-percent:0;mso-wrap-distance-left:9pt;mso-wrap-distance-top:0;mso-wrap-distance-right:9pt;mso-wrap-distance-bottom:0;mso-position-horizontal:absolute;mso-position-horizontal-relative:left-margin-area;mso-position-vertical:absolute;mso-position-vertical-relative:text;mso-width-percent:0;mso-width-relative:margin;v-text-anchor:top" o:gfxdata="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" fillcolor="#535353 [3212]" strokecolor="#535353 [3212]" strokeweight=".5pt">
+                <v:textbox>
+                  <w:txbxContent>
+                    <w:p>
+                      <w:r>
+                        <w:t>Image for further use</w:t>
+                      </w:r>
+                    </w:p>
+                  </w:txbxContent>
+                </v:textbox>
+                <w10:wrap anchorx="margin"/>
+              </v:shape>
+            </w:pict>
+          </mc:Fallback>
+        </mc:AlternateContent>
+      </w:r>
+      <w:r>
+        <w:rPr>
+          <w:noProof/>
+          <w:sz w:val="56"/>
+          <w:u w:val="single"/>
+        </w:rPr>
+        <mc:AlternateContent>
+          <mc:Choice Requires="wps">
+            <w:drawing>
+              <wp:anchor distT="45720" distB="45720" distL="114300" distR="114300" simplePos="0" relativeHeight="251706368" behindDoc="0" locked="0" layoutInCell="1" allowOverlap="1" wp14:anchorId="500B7F9A" wp14:editId="642B2251">
+                <wp:simplePos x="0" y="0"/>
+                <wp:positionH relativeFrom="column">
+                  <wp:posOffset>723014</wp:posOffset>
+                </wp:positionH>
+                <wp:positionV relativeFrom="paragraph">
+                  <wp:posOffset>680513</wp:posOffset>
+                </wp:positionV>
+                <wp:extent cx="659130" cy="1404620"/>
+                <wp:effectExtent l="0" t="0" r="26670" b="20320"/>
+                <wp:wrapSquare wrapText="bothSides"/>
+                <wp:docPr id="3" name="Text Box 2"/>
+                <wp:cNvGraphicFramePr>
+                  <a:graphicFrameLocks xmlns:a="http://schemas.openxmlformats.org/drawingml/2006/main"/>
+                </wp:cNvGraphicFramePr>
+                <a:graphic xmlns:a="http://schemas.openxmlformats.org/drawingml/2006/main">
+                  <a:graphicData uri="http://schemas.microsoft.com/office/word/2010/wordprocessingShape">
+                    <wps:wsp>
+                      <wps:cNvSpPr txBox="1">
+                        <a:spLocks noChangeArrowheads="1"/>
+                      </wps:cNvSpPr>
+                      <wps:spPr bwMode="auto">
+                        <a:xfrm>
+                          <a:off x="0" y="0"/>
+                          <a:ext cx="659130" cy="1404620"/>
+                        </a:xfrm>
+                        <a:prstGeom prst="rect">
+                          <a:avLst/>
+                        </a:prstGeom>
+                        <a:solidFill>
+                          <a:schemeClr val="bg1"/>
+                        </a:solidFill>
+                        <a:ln w="9525">
+                          <a:solidFill>
+                            <a:schemeClr val="bg1"/>
+                          </a:solidFill>
+                          <a:miter lim="800000"/>
+                          <a:headEnd/>
+                          <a:tailEnd/>
+                        </a:ln>
+                      </wps:spPr>
+                      <wps:txbx>
+                        <w:txbxContent>
+                          <w:p>
+                            <w:pPr>
+                              <w:rPr>
+                                <w:color w:val="F2F2F2" w:themeColor="text1"/>
+                              </w:rPr>
+                            </w:pPr>
+                            <w:r>
+                              <w:rPr>
+                                <w:color w:val="F2F2F2" w:themeColor="text1"/>
+                              </w:rPr>
+                              <w:t>Choose Color</w:t>
+                            </w:r>
+                          </w:p>
+                        </w:txbxContent>
+                      </wps:txbx>
+                      <wps:bodyPr rot="0" vert="horz" wrap="square" lIns="91440" tIns="45720" rIns="91440" bIns="45720" anchor="t" anchorCtr="0">
+                        <a:spAutoFit/>
+                      </wps:bodyPr>
+                    </wps:wsp>
+                  </a:graphicData>
+                </a:graphic>
+                <wp14:sizeRelH relativeFrom="margin">
+                  <wp14:pctWidth>0</wp14:pctWidth>
+                </wp14:sizeRelH>
+                <wp14:sizeRelV relativeFrom="margin">
+                  <wp14:pctHeight>20000</wp14:pctHeight>
+                </wp14:sizeRelV>
+              </wp:anchor>
+            </w:drawing>
+          </mc:Choice>
+          <mc:Fallback>
+            <w:pict>
+              <v:shape w14:anchorId="500B7F9A" id="_x0000_s1038" type="#_x0000_t202" style="position:absolute;left:0;text-align:left;margin-left:56.95pt;margin-top:53.6pt;width:51.9pt;height:110.6pt;z-index:251706368;visibility:visible;mso-wrap-style:square;mso-width-percent:0;mso-height-percent:200;mso-wrap-distance-left:9pt;mso-wrap-distance-top:3.6pt;mso-wrap-distance-right:9pt;mso-wrap-distance-bottom:3.6pt;mso-position-horizontal:absolute;mso-position-horizontal-relative:text;mso-position-vertical:absolute;mso-position-vertical-relative:text;mso-width-percent:0;mso-height-percent:200;mso-width-relative:margin;mso-height-relative:margin;v-text-anchor:top" o:gfxdata="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" fillcolor="#535353 [3212]" strokecolor="#535353 [3212]">
+                <v:textbox style="mso-fit-shape-to-text:t">
+                  <w:txbxContent>
+                    <w:p>
+                      <w:pPr>
+                        <w:rPr>
+                          <w:color w:val="F2F2F2" w:themeColor="text1"/>
+                        </w:rPr>
+                      </w:pPr>
+                      <w:r>
+                        <w:rPr>
+                          <w:color w:val="F2F2F2" w:themeColor="text1"/>
+                        </w:rPr>
+                        <w:t>Choose Color</w:t>
+                      </w:r>
+                    </w:p>
+                  </w:txbxContent>
+                </v:textbox>
+                <w10:wrap type="square"/>
+              </v:shape>
+            </w:pict>
+          </mc:Fallback>
+        </mc:AlternateContent>
+      </w:r>
+      <w:r>
+        <w:rPr>
+          <w:noProof/>
+          <w:sz w:val="56"/>
+          <w:u w:val="single"/>
+        </w:rPr>
+        <mc:AlternateContent>
+          <mc:Choice Requires="wps">
+            <w:drawing>
+              <wp:anchor distT="45720" distB="45720" distL="114300" distR="114300" simplePos="0" relativeHeight="251704320" behindDoc="0" locked="0" layoutInCell="1" allowOverlap="1" wp14:anchorId="65D0626D" wp14:editId="065CEA1C">
+                <wp:simplePos x="0" y="0"/>
+                <wp:positionH relativeFrom="column">
+                  <wp:posOffset>721316</wp:posOffset>
+                </wp:positionH>
+                <wp:positionV relativeFrom="paragraph">
+                  <wp:posOffset>678165</wp:posOffset>
+                </wp:positionV>
+                <wp:extent cx="659130" cy="1404620"/>
+                <wp:effectExtent l="0" t="0" r="26670" b="20320"/>
+                <wp:wrapSquare wrapText="bothSides"/>
+                <wp:docPr id="1" name="Text Box 2"/>
+                <wp:cNvGraphicFramePr>
+                  <a:graphicFrameLocks xmlns:a="http://schemas.openxmlformats.org/drawingml/2006/main"/>
+                </wp:cNvGraphicFramePr>
+                <a:graphic xmlns:a="http://schemas.openxmlformats.org/drawingml/2006/main">
+                  <a:graphicData uri="http://schemas.microsoft.com/office/word/2010/wordprocessingShape">
+                    <wps:wsp>
+                      <wps:cNvSpPr txBox="1">
+                        <a:spLocks noChangeArrowheads="1"/>
+                      </wps:cNvSpPr>
+                      <wps:spPr bwMode="auto">
+                        <a:xfrm>
+                          <a:off x="0" y="0"/>
+                          <a:ext cx="659130" cy="1404620"/>
+                        </a:xfrm>
+                        <a:prstGeom prst="rect">
+                          <a:avLst/>
+                        </a:prstGeom>
+                        <a:solidFill>
+                          <a:schemeClr val="bg1"/>
+                        </a:solidFill>
+                        <a:ln w="9525">
+                          <a:solidFill>
+                            <a:schemeClr val="bg1"/>
+                          </a:solidFill>
+                          <a:miter lim="800000"/>
+                          <a:headEnd/>
+                          <a:tailEnd/>
+                        </a:ln>
+                      </wps:spPr>
+                      <wps:txbx>
+                        <w:txbxContent>
+                          <w:p>
+                            <w:pPr>
+                              <w:rPr>
+                                <w:color w:val="F2F2F2" w:themeColor="text1"/>
+                              </w:rPr>
+                            </w:pPr>
+                            <w:r>
+                              <w:rPr>
+                                <w:color w:val="F2F2F2" w:themeColor="text1"/>
+                              </w:rPr>
+                              <w:t>Choose Color</w:t>
+                            </w:r>
+                          </w:p>
+                        </w:txbxContent>
+                      </wps:txbx>
+                      <wps:bodyPr rot="0" vert="horz" wrap="square" lIns="91440" tIns="45720" rIns="91440" bIns="45720" anchor="t" anchorCtr="0">
+                        <a:spAutoFit/>
+                      </wps:bodyPr>
+                    </wps:wsp>
+                  </a:graphicData>
+                </a:graphic>
+                <wp14:sizeRelH relativeFrom="margin">
+                  <wp14:pctWidth>0</wp14:pctWidth>
+                </wp14:sizeRelH>
+                <wp14:sizeRelV relativeFrom="margin">
+                  <wp14:pctHeight>20000</wp14:pctHeight>
+                </wp14:sizeRelV>
+              </wp:anchor>
+            </w:drawing>
+          </mc:Choice>
+          <mc:Fallback>
+            <w:pict>
+              <v:shape w14:anchorId="65D0626D" id="_x0000_s1039" type="#_x0000_t202" style="position:absolute;left:0;text-align:left;margin-left:56.8pt;margin-top:53.4pt;width:51.9pt;height:110.6pt;z-index:251704320;visibility:visible;mso-wrap-style:square;mso-width-percent:0;mso-height-percent:200;mso-wrap-distance-left:9pt;mso-wrap-distance-top:3.6pt;mso-wrap-distance-right:9pt;mso-wrap-distance-bottom:3.6pt;mso-position-horizontal:absolute;mso-position-horizontal-relative:text;mso-position-vertical:absolute;mso-position-vertical-relative:text;mso-width-percent:0;mso-height-percent:200;mso-width-relative:margin;mso-height-relative:margin;v-text-anchor:top" o:gfxdata="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" fillcolor="#535353 [3212]" strokecolor="#535353 [3212]">
+                <v:textbox style="mso-fit-shape-to-text:t">
+                  <w:txbxContent>
+                    <w:p>
+                      <w:pPr>
+                        <w:rPr>
+                          <w:color w:val="F2F2F2" w:themeColor="text1"/>
+                        </w:rPr>
+                      </w:pPr>
+                      <w:r>
+                        <w:rPr>
+                          <w:color w:val="F2F2F2" w:themeColor="text1"/>
+                        </w:rPr>
+                        <w:t>Choose Color</w:t>
+                      </w:r>
+                    </w:p>
+                  </w:txbxContent>
+                </v:textbox>
+                <w10:wrap type="square"/>
+              </v:shape>
+            </w:pict>
+          </mc:Fallback>
+        </mc:AlternateContent>
+      </w:r>
+      <w:r>
+        <w:rPr>
+          <w:noProof/>
+          <w:sz w:val="28"/>
+        </w:rPr>
+        <mc:AlternateContent>
+          <mc:Choice Requires="wps">
+            <w:drawing>
+              <wp:anchor distT="45720" distB="45720" distL="114300" distR="114300" simplePos="0" relativeHeight="251702272" behindDoc="0" locked="0" layoutInCell="1" allowOverlap="1" wp14:anchorId="358DE6F9" wp14:editId="1FE2BE25">
+                <wp:simplePos x="0" y="0"/>
+                <wp:positionH relativeFrom="column">
+                  <wp:posOffset>722999</wp:posOffset>
+                </wp:positionH>
+                <wp:positionV relativeFrom="paragraph">
+                  <wp:posOffset>680070</wp:posOffset>
+                </wp:positionV>
+                <wp:extent cx="616585" cy="1404620"/>
+                <wp:effectExtent l="0" t="0" r="12065" b="20320"/>
+                <wp:wrapSquare wrapText="bothSides"/>
+                <wp:docPr id="44" name="Text Box 2"/>
+                <wp:cNvGraphicFramePr>
+                  <a:graphicFrameLocks xmlns:a="http://schemas.openxmlformats.org/drawingml/2006/main"/>
+                </wp:cNvGraphicFramePr>
+                <a:graphic xmlns:a="http://schemas.openxmlformats.org/drawingml/2006/main">
+                  <a:graphicData uri="http://schemas.microsoft.com/office/word/2010/wordprocessingShape">
+                    <wps:wsp>
+                      <wps:cNvSpPr txBox="1">
+                        <a:spLocks noChangeArrowheads="1"/>
+                      </wps:cNvSpPr>
+                      <wps:spPr bwMode="auto">
+                        <a:xfrm>
+                          <a:off x="0" y="0"/>
+                          <a:ext cx="616585" cy="1404620"/>
+                        </a:xfrm>
+                        <a:prstGeom prst="rect">
+                          <a:avLst/>
+                        </a:prstGeom>
+                        <a:solidFill>
+                          <a:schemeClr val="bg1"/>
+                        </a:solidFill>
+                        <a:ln w="9525">
+                          <a:solidFill>
+                            <a:schemeClr val="bg1"/>
+                          </a:solidFill>
+                          <a:miter lim="800000"/>
+                          <a:headEnd/>
+                          <a:tailEnd/>
+                        </a:ln>
+                      </wps:spPr>
+                      <wps:txbx>
+                        <w:txbxContent>
+                          <w:p>
+                            <w:r>
+                              <w:t>Choose Color</w:t>
+                            </w:r>
+                          </w:p>
+                        </w:txbxContent>
+                      </wps:txbx>
+                      <wps:bodyPr rot="0" vert="horz" wrap="square" lIns="91440" tIns="45720" rIns="91440" bIns="45720" anchor="t" anchorCtr="0">
+                        <a:spAutoFit/>
+                      </wps:bodyPr>
+                    </wps:wsp>
+                  </a:graphicData>
+                </a:graphic>
+                <wp14:sizeRelH relativeFrom="margin">
+                  <wp14:pctWidth>0</wp14:pctWidth>
+                </wp14:sizeRelH>
+                <wp14:sizeRelV relativeFrom="margin">
+                  <wp14:pctHeight>20000</wp14:pctHeight>
+                </wp14:sizeRelV>
+              </wp:anchor>
+            </w:drawing>
+          </mc:Choice>
+          <mc:Fallback>
+            <w:pict>
+              <v:shape w14:anchorId="358DE6F9" id="_x0000_s1040" type="#_x0000_t202" style="position:absolute;left:0;text-align:left;margin-left:56.95pt;margin-top:53.55pt;width:48.55pt;height:110.6pt;z-index:251702272;visibility:visible;mso-wrap-style:square;mso-width-percent:0;mso-height-percent:200;mso-wrap-distance-left:9pt;mso-wrap-distance-top:3.6pt;mso-wrap-distance-right:9pt;mso-wrap-distance-bottom:3.6pt;mso-position-horizontal:absolute;mso-position-horizontal-relative:text;mso-position-vertical:absolute;mso-position-vertical-relative:text;mso-width-percent:0;mso-height-percent:200;mso-width-relative:margin;mso-height-relative:margin;v-text-anchor:top" o:gfxdata="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" fillcolor="#535353 [3212]" strokecolor="#535353 [3212]">
+                <v:textbox style="mso-fit-shape-to-text:t">
+                  <w:txbxContent>
+                    <w:p>
+                      <w:r>
+                        <w:t>Choose Color</w:t>
+                      </w:r>
+                    </w:p>
+                  </w:txbxContent>
+                </v:textbox>
+                <w10:wrap type="square"/>
+              </v:shape>
+            </w:pict>
+          </mc:Fallback>
+        </mc:AlternateContent>
+      </w:r>
+      <w:r>
+        <w:rPr>
+          <w:noProof/>
+          <w:sz w:val="28"/>
+        </w:rPr>
+        <mc:AlternateContent>
+          <mc:Choice Requires="wps">
+            <w:drawing>
+              <wp:anchor distT="0" distB="0" distL="114300" distR="114300" simplePos="0" relativeHeight="251696128" behindDoc="0" locked="0" layoutInCell="1" allowOverlap="1" wp14:anchorId="58A54331" wp14:editId="570FA004">
+                <wp:simplePos x="0" y="0"/>
+                <wp:positionH relativeFrom="column">
+                  <wp:posOffset>963133</wp:posOffset>
+                </wp:positionH>
+                <wp:positionV relativeFrom="paragraph">
+                  <wp:posOffset>241300</wp:posOffset>
+                </wp:positionV>
+                <wp:extent cx="1366126" cy="0"/>
+                <wp:effectExtent l="38100" t="76200" r="0" b="95250"/>
+                <wp:wrapNone/>
+                <wp:docPr id="40" name="Straight Arrow Connector 40"/>
+                <wp:cNvGraphicFramePr/>
+                <a:graphic xmlns:a="http://schemas.openxmlformats.org/drawingml/2006/main">
+                  <a:graphicData uri="http://schemas.microsoft.com/office/word/2010/wordprocessingShape">
+                    <wps:wsp>
+                      <wps:cNvCnPr/>
+                      <wps:spPr>
+                        <a:xfrm flipH="1">
+                          <a:off x="0" y="0"/>
+                          <a:ext cx="1366126" cy="0"/>
+                        </a:xfrm>
+                        <a:prstGeom prst="straightConnector1">
+                          <a:avLst/>
+                        </a:prstGeom>
+                        <a:ln>
+                          <a:tailEnd type="triangle"/>
+                        </a:ln>
+                      </wps:spPr>
+                      <wps:style>
+                        <a:lnRef idx="1">
+                          <a:schemeClr val="accent1"/>
+                        </a:lnRef>
+                        <a:fillRef idx="0">
+                          <a:schemeClr val="accent1"/>
+                        </a:fillRef>
+                        <a:effectRef idx="0">
+                          <a:schemeClr val="accent1"/>
+                        </a:effectRef>
+                        <a:fontRef idx="minor">
+                          <a:schemeClr val="tx1"/>
+                        </a:fontRef>
+                      </wps:style>
+                      <wps:bodyPr/>
+                    </wps:wsp>
+                  </a:graphicData>
+                </a:graphic>
+                <wp14:sizeRelH relativeFrom="margin">
+                  <wp14:pctWidth>0</wp14:pctWidth>
+                </wp14:sizeRelH>
+              </wp:anchor>
+            </w:drawing>
+          </mc:Choice>
+          <mc:Fallback>
+            <w:pict>
+              <v:shapetype w14:anchorId="45877514" id="_x0000_t32" coordsize="21600,21600" o:spt="32" o:oned="t" path="m,l21600,21600e" filled="f">
+                <v:path arrowok="t" fillok="f" o:connecttype="none"/>
+                <o:lock v:ext="edit" shapetype="t"/>
+              </v:shapetype>
+              <v:shape id="Straight Arrow Connector 40" o:spid="_x0000_s1026" type="#_x0000_t32" style="position:absolute;margin-left:75.85pt;margin-top:19pt;width:107.55pt;height:0;flip:x;z-index:251696128;visibility:visible;mso-wrap-style:square;mso-width-percent:0;mso-wrap-distance-left:9pt;mso-wrap-distance-top:0;mso-wrap-distance-right:9pt;mso-wrap-distance-bottom:0;mso-position-horizontal:absolute;mso-position-horizontal-relative:text;mso-position-vertical:absolute;mso-position-vertical-relative:text;mso-width-percent:0;mso-width-relative:margin" o:gfxdata="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" strokecolor="#5b9bd5 [3204]" strokeweight=".5pt">
+                <v:stroke endarrow="block" joinstyle="miter"/>
+              </v:shape>
+            </w:pict>
+          </mc:Fallback>
+        </mc:AlternateContent>
+      </w:r>
+      <w:r>
+        <w:rPr>
+          <w:noProof/>
+          <w:sz w:val="28"/>
+        </w:rPr>
+        <mc:AlternateContent>
+          <mc:Choice Requires="wps">
+            <w:drawing>
+              <wp:anchor distT="0" distB="0" distL="114300" distR="114300" simplePos="0" relativeHeight="251695104" behindDoc="0" locked="0" layoutInCell="1" allowOverlap="1" wp14:anchorId="0D7AA4E7" wp14:editId="3514F787">
+                <wp:simplePos x="0" y="0"/>
+                <wp:positionH relativeFrom="column">
+                  <wp:posOffset>-887568</wp:posOffset>
+                </wp:positionH>
+                <wp:positionV relativeFrom="paragraph">
+                  <wp:posOffset>350520</wp:posOffset>
+                </wp:positionV>
+                <wp:extent cx="1851660" cy="6350"/>
+                <wp:effectExtent l="0" t="0" r="34290" b="31750"/>
+                <wp:wrapNone/>
+                <wp:docPr id="39" name="Straight Connector 39"/>
+                <wp:cNvGraphicFramePr/>
+                <a:graphic xmlns:a="http://schemas.openxmlformats.org/drawingml/2006/main">
+                  <a:graphicData uri="http://schemas.microsoft.com/office/word/2010/wordprocessingShape">
+                    <wps:wsp>
+                      <wps:cNvCnPr/>
+                      <wps:spPr>
+                        <a:xfrm>
+                          <a:off x="0" y="0"/>
+                          <a:ext cx="1851660" cy="6350"/>
+                        </a:xfrm>
+                        <a:prstGeom prst="line">
+                          <a:avLst/>
+                        </a:prstGeom>
+                      </wps:spPr>
+                      <wps:style>
+                        <a:lnRef idx="1">
+                          <a:schemeClr val="accent1"/>
+                        </a:lnRef>
+                        <a:fillRef idx="0">
+                          <a:schemeClr val="accent1"/>
+                        </a:fillRef>
+                        <a:effectRef idx="0">
+                          <a:schemeClr val="accent1"/>
+                        </a:effectRef>
+                        <a:fontRef idx="minor">
+                          <a:schemeClr val="tx1"/>
+                        </a:fontRef>
+                      </wps:style>
+                      <wps:bodyPr/>
+                    </wps:wsp>
+                  </a:graphicData>
+                </a:graphic>
+                <wp14:sizeRelH relativeFrom="margin">
+                  <wp14:pctWidth>0</wp14:pctWidth>
+                </wp14:sizeRelH>
+                <wp14:sizeRelV relativeFrom="margin">
+                  <wp14:pctHeight>0</wp14:pctHeight>
+                </wp14:sizeRelV>
+              </wp:anchor>
+            </w:drawing>
+          </mc:Choice>
+          <mc:Fallback>
+            <w:pict>
+              <v:line w14:anchorId="60FA1A1F" id="Straight Connector 39" o:spid="_x0000_s1026" style="position:absolute;z-index:251695104;visibility:visible;mso-wrap-style:square;mso-width-percent:0;mso-height-percent:0;mso-wrap-distance-left:9pt;mso-wrap-distance-top:0;mso-wrap-distance-right:9pt;mso-wrap-distance-bottom:0;mso-position-horizontal:absolute;mso-position-horizontal-relative:text;mso-position-vertical:absolute;mso-position-vertical-relative:text;mso-width-percent:0;mso-height-percent:0;mso-width-relative:margin;mso-height-relative:margin" from="-69.9pt,27.6pt" to="75.9pt,28.1pt" o:gfxdata="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" strokecolor="#5b9bd5 [3204]" strokeweight=".5pt">
+                <v:stroke joinstyle="miter"/>
+              </v:line>
+            </w:pict>
+          </mc:Fallback>
+        </mc:AlternateContent>
+      </w:r>
+      <w:r>
+        <w:rPr>
+          <w:noProof/>
+          <w:sz w:val="28"/>
+        </w:rPr>
+        <mc:AlternateContent>
+          <mc:Choice Requires="wps">
+            <w:drawing>
+              <wp:anchor distT="0" distB="0" distL="114300" distR="114300" simplePos="0" relativeHeight="251698176" behindDoc="0" locked="0" layoutInCell="1" allowOverlap="1" wp14:anchorId="0068C612" wp14:editId="4E8353B7">
+                <wp:simplePos x="0" y="0"/>
+                <wp:positionH relativeFrom="margin">
+                  <wp:posOffset>-479425</wp:posOffset>
+                </wp:positionH>
+                <wp:positionV relativeFrom="paragraph">
+                  <wp:posOffset>1369695</wp:posOffset>
+                </wp:positionV>
+                <wp:extent cx="1551940" cy="1701165"/>
+                <wp:effectExtent l="0" t="0" r="10160" b="13335"/>
+                <wp:wrapNone/>
+                <wp:docPr id="41" name="Flowchart: Connector 41"/>
+                <wp:cNvGraphicFramePr/>
+                <a:graphic xmlns:a="http://schemas.openxmlformats.org/drawingml/2006/main">
+                  <a:graphicData uri="http://schemas.microsoft.com/office/word/2010/wordprocessingShape">
+                    <wps:wsp>
+                      <wps:cNvSpPr/>
+                      <wps:spPr>
+                        <a:xfrm>
+                          <a:off x="0" y="0"/>
+                          <a:ext cx="1551940" cy="1701165"/>
+                        </a:xfrm>
+                        <a:prstGeom prst="flowChartConnector">
+                          <a:avLst/>
+                        </a:prstGeom>
+                      </wps:spPr>
+                      <wps:style>
+                        <a:lnRef idx="2">
+                          <a:schemeClr val="accent1">
+                            <a:shade val="50000"/>
+                          </a:schemeClr>
+                        </a:lnRef>
+                        <a:fillRef idx="1">
+                          <a:schemeClr val="accent1"/>
+                        </a:fillRef>
+                        <a:effectRef idx="0">
+                          <a:schemeClr val="accent1"/>
+                        </a:effectRef>
+                        <a:fontRef idx="minor">
+                          <a:schemeClr val="lt1"/>
+                        </a:fontRef>
+                      </wps:style>
+                      <wps:txbx>
+                        <w:txbxContent>
+                          <w:p>
+                            <w:pPr>
+                              <w:jc w:val="center"/>
+                              <w:rPr>
+                                <w:sz w:val="24"/>
+                              </w:rPr>
+                            </w:pPr>
+                            <w:r>
+                              <w:rPr>
+                                <w:sz w:val="24"/>
+                              </w:rPr>
+                              <w:t>Applying Color</w:t>
+                            </w:r>
+                          </w:p>
+                        </w:txbxContent>
+                      </wps:txbx>
+                      <wps:bodyPr rot="0" spcFirstLastPara="0" vertOverflow="overflow" horzOverflow="overflow" vert="horz" wrap="square" lIns="91440" tIns="45720" rIns="91440" bIns="45720" numCol="1" spcCol="0" rtlCol="0" fromWordArt="0" anchor="ctr" anchorCtr="0" forceAA="0" compatLnSpc="1">
+                        <a:prstTxWarp prst="textNoShape">
+                          <a:avLst/>
+                        </a:prstTxWarp>
+                        <a:noAutofit/>
+                      </wps:bodyPr>
+                    </wps:wsp>
+                  </a:graphicData>
+                </a:graphic>
+                <wp14:sizeRelH relativeFrom="margin">
+                  <wp14:pctWidth>0</wp14:pctWidth>
+                </wp14:sizeRelH>
+                <wp14:sizeRelV relativeFrom="margin">
+                  <wp14:pctHeight>0</wp14:pctHeight>
+                </wp14:sizeRelV>
+              </wp:anchor>
+            </w:drawing>
+          </mc:Choice>
+          <mc:Fallback>
+            <w:pict>
+              <v:shape w14:anchorId="0068C612" id="Flowchart: Connector 41" o:spid="_x0000_s1041" type="#_x0000_t120" style="position:absolute;left:0;text-align:left;margin-left:-37.75pt;margin-top:107.85pt;width:122.2pt;height:133.95pt;z-index:251698176;visibility:visible;mso-wrap-style:square;mso-width-percent:0;mso-height-percent:0;mso-wrap-distance-left:9pt;mso-wrap-distance-top:0;mso-wrap-distance-right:9pt;mso-wrap-distance-bottom:0;mso-position-horizontal:absolute;mso-position-horizontal-relative:margin;mso-position-vertical:absolute;mso-position-vertical-relative:text;mso-width-percent:0;mso-height-percent:0;mso-width-relative:margin;mso-height-relative:margin;v-text-anchor:middle" o:gfxdata="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" fillcolor="#5b9bd5 [3204]" strokecolor="#1f4d78 [1604]" strokeweight="1pt">
+                <v:stroke joinstyle="miter"/>
+                <v:textbox>
+                  <w:txbxContent>
+                    <w:p>
+                      <w:pPr>
+                        <w:jc w:val="center"/>
+                        <w:rPr>
+                          <w:sz w:val="24"/>
+                        </w:rPr>
+                      </w:pPr>
+                      <w:r>
+                        <w:rPr>
+                          <w:sz w:val="24"/>
+                        </w:rPr>
+                        <w:t>Applying Color</w:t>
+                      </w:r>
+                    </w:p>
+                  </w:txbxContent>
+                </v:textbox>
+                <w10:wrap anchorx="margin"/>
+              </v:shape>
+            </w:pict>
+          </mc:Fallback>
+        </mc:AlternateContent>
+      </w:r>
+      <w:r>
+        <w:rPr>
+          <w:noProof/>
+          <w:sz w:val="28"/>
+        </w:rPr>
+        <mc:AlternateContent>
+          <mc:Choice Requires="wps">
+            <w:drawing>
+              <wp:anchor distT="0" distB="0" distL="114300" distR="114300" simplePos="0" relativeHeight="251699200" behindDoc="0" locked="0" layoutInCell="1" allowOverlap="1" wp14:anchorId="1F2F6FA5" wp14:editId="79DADED6">
+                <wp:simplePos x="0" y="0"/>
+                <wp:positionH relativeFrom="column">
+                  <wp:posOffset>653415</wp:posOffset>
+                </wp:positionH>
+                <wp:positionV relativeFrom="paragraph">
+                  <wp:posOffset>435610</wp:posOffset>
+                </wp:positionV>
+                <wp:extent cx="10160" cy="967105"/>
+                <wp:effectExtent l="57150" t="0" r="66040" b="61595"/>
+                <wp:wrapNone/>
+                <wp:docPr id="42" name="Straight Arrow Connector 42"/>
+                <wp:cNvGraphicFramePr/>
+                <a:graphic xmlns:a="http://schemas.openxmlformats.org/drawingml/2006/main">
+                  <a:graphicData uri="http://schemas.microsoft.com/office/word/2010/wordprocessingShape">
+                    <wps:wsp>
+                      <wps:cNvCnPr/>
+                      <wps:spPr>
+                        <a:xfrm flipH="1">
+                          <a:off x="0" y="0"/>
+                          <a:ext cx="10160" cy="967105"/>
+                        </a:xfrm>
+                        <a:prstGeom prst="straightConnector1">
+                          <a:avLst/>
+                        </a:prstGeom>
+                        <a:ln>
+                          <a:tailEnd type="triangle"/>
+                        </a:ln>
+                      </wps:spPr>
+                      <wps:style>
+                        <a:lnRef idx="1">
+                          <a:schemeClr val="accent1"/>
+                        </a:lnRef>
+                        <a:fillRef idx="0">
+                          <a:schemeClr val="accent1"/>
+                        </a:fillRef>
+                        <a:effectRef idx="0">
+                          <a:schemeClr val="accent1"/>
+                        </a:effectRef>
+                        <a:fontRef idx="minor">
+                          <a:schemeClr val="tx1"/>
+                        </a:fontRef>
+                      </wps:style>
+                      <wps:bodyPr/>
+                    </wps:wsp>
+                  </a:graphicData>
+                </a:graphic>
+              </wp:anchor>
+            </w:drawing>
+          </mc:Choice>
+          <mc:Fallback>
+            <w:pict>
+              <v:shape w14:anchorId="4A587A9F" id="Straight Arrow Connector 42" o:spid="_x0000_s1026" type="#_x0000_t32" style="position:absolute;margin-left:51.45pt;margin-top:34.3pt;width:.8pt;height:76.15pt;flip:x;z-index:251699200;visibility:visible;mso-wrap-style:square;mso-wrap-distance-left:9pt;mso-wrap-distance-top:0;mso-wrap-distance-right:9pt;mso-wrap-distance-bottom:0;mso-position-horizontal:absolute;mso-position-horizontal-relative:text;mso-position-vertical:absolute;mso-position-vertical-relative:text" o:gfxdata="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" strokecolor="#5b9bd5 [3204]" strokeweight=".5pt">
+                <v:stroke endarrow="block" joinstyle="miter"/>
+              </v:shape>
+            </w:pict>
+          </mc:Fallback>
+        </mc:AlternateContent>
+      </w:r>
+      <w:r>
+        <w:rPr>
+          <w:noProof/>
+          <w:sz w:val="28"/>
+        </w:rPr>
+        <mc:AlternateContent>
+          <mc:Choice Requires="wps">
+            <w:drawing>
+              <wp:anchor distT="0" distB="0" distL="114300" distR="114300" simplePos="0" relativeHeight="251700224" behindDoc="0" locked="0" layoutInCell="1" allowOverlap="1" wp14:anchorId="5CA3A609" wp14:editId="0D258F80">
+                <wp:simplePos x="0" y="0"/>
+                <wp:positionH relativeFrom="column">
+                  <wp:posOffset>-47773</wp:posOffset>
+                </wp:positionH>
+                <wp:positionV relativeFrom="paragraph">
+                  <wp:posOffset>421005</wp:posOffset>
+                </wp:positionV>
+                <wp:extent cx="20955" cy="981710"/>
+                <wp:effectExtent l="57150" t="38100" r="55245" b="27940"/>
+                <wp:wrapNone/>
+                <wp:docPr id="43" name="Straight Arrow Connector 43"/>
+                <wp:cNvGraphicFramePr/>
+                <a:graphic xmlns:a="http://schemas.openxmlformats.org/drawingml/2006/main">
+                  <a:graphicData uri="http://schemas.microsoft.com/office/word/2010/wordprocessingShape">
+                    <wps:wsp>
+                      <wps:cNvCnPr/>
+                      <wps:spPr>
+                        <a:xfrm flipV="1">
+                          <a:off x="0" y="0"/>
+                          <a:ext cx="20955" cy="981710"/>
+                        </a:xfrm>
+                        <a:prstGeom prst="straightConnector1">
+                          <a:avLst/>
+                        </a:prstGeom>
+                        <a:ln>
+                          <a:tailEnd type="triangle"/>
+                        </a:ln>
+                      </wps:spPr>
+                      <wps:style>
+                        <a:lnRef idx="1">
+                          <a:schemeClr val="accent1"/>
+                        </a:lnRef>
+                        <a:fillRef idx="0">
+                          <a:schemeClr val="accent1"/>
+                        </a:fillRef>
+                        <a:effectRef idx="0">
+                          <a:schemeClr val="accent1"/>
+                        </a:effectRef>
+                        <a:fontRef idx="minor">
+                          <a:schemeClr val="tx1"/>
+                        </a:fontRef>
+                      </wps:style>
+                      <wps:bodyPr/>
+                    </wps:wsp>
+                  </a:graphicData>
+                </a:graphic>
+              </wp:anchor>
+            </w:drawing>
+          </mc:Choice>
+          <mc:Fallback>
+            <w:pict>
+              <v:shape w14:anchorId="02B4750D" id="Straight Arrow Connector 43" o:spid="_x0000_s1026" type="#_x0000_t32" style="position:absolute;margin-left:-3.75pt;margin-top:33.15pt;width:1.65pt;height:77.3pt;flip:y;z-index:251700224;visibility:visible;mso-wrap-style:square;mso-wrap-distance-left:9pt;mso-wrap-distance-top:0;mso-wrap-distance-right:9pt;mso-wrap-distance-bottom:0;mso-position-horizontal:absolute;mso-position-horizontal-relative:text;mso-position-vertical:absolute;mso-position-vertical-relative:text" o:gfxdata="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" strokecolor="#5b9bd5 [3204]" strokeweight=".5pt">
+                <v:stroke endarrow="block" joinstyle="miter"/>
+              </v:shape>
+            </w:pict>
+          </mc:Fallback>
+        </mc:AlternateContent>
+      </w:r>
+      <w:r>
+        <w:rPr>
+          <w:sz w:val="28"/>
+        </w:rPr>
+        <w:t>Editable Image             Segmented Image</w:t>
+      </w:r>
+    </w:p>
+    <w:p>
+      <w:pPr>
+        <w:rPr>
+          <w:sz w:val="28"/>
+        </w:rPr>
+      </w:pPr>
+    </w:p>
+    <w:p>
+      <w:pPr>
+        <w:rPr>
+          <w:sz w:val="28"/>
+        </w:rPr>
+      </w:pPr>
+    </w:p>
+    <w:p>
+      <w:pPr>
+        <w:rPr>
+          <w:sz w:val="28"/>
+        </w:rPr>
+      </w:pPr>
+    </w:p>
+    <w:p>
+      <w:pPr>
+        <w:rPr>
+          <w:sz w:val="28"/>
+        </w:rPr>
+      </w:pPr>
+    </w:p>
+    <w:p>
+      <w:pPr>
+        <w:rPr>
+          <w:sz w:val="28"/>
+        </w:rPr>
+      </w:pPr>
+    </w:p>
+    <w:p>
+      <w:pPr>
+        <w:rPr>
+          <w:sz w:val="28"/>
+        </w:rPr>
+      </w:pPr>
+      <w:r>
+        <w:rPr>
+          <w:noProof/>
+          <w:sz w:val="28"/>
+        </w:rPr>
+        <mc:AlternateContent>
+          <mc:Choice Requires="wps">
+            <w:drawing>
+              <wp:anchor distT="0" distB="0" distL="114300" distR="114300" simplePos="0" relativeHeight="251712512" behindDoc="0" locked="0" layoutInCell="1" allowOverlap="1">
+                <wp:simplePos x="0" y="0"/>
+                <wp:positionH relativeFrom="column">
+                  <wp:posOffset>2626242</wp:posOffset>
+                </wp:positionH>
+                <wp:positionV relativeFrom="paragraph">
+                  <wp:posOffset>196747</wp:posOffset>
+                </wp:positionV>
+                <wp:extent cx="0" cy="595423"/>
+                <wp:effectExtent l="76200" t="0" r="57150" b="52705"/>
+                <wp:wrapNone/>
+                <wp:docPr id="12" name="Straight Arrow Connector 12"/>
+                <wp:cNvGraphicFramePr/>
+                <a:graphic xmlns:a="http://schemas.openxmlformats.org/drawingml/2006/main">
+                  <a:graphicData uri="http://schemas.microsoft.com/office/word/2010/wordprocessingShape">
+                    <wps:wsp>
+                      <wps:cNvCnPr/>
+                      <wps:spPr>
+                        <a:xfrm>
+                          <a:off x="0" y="0"/>
+                          <a:ext cx="0" cy="595423"/>
+                        </a:xfrm>
+                        <a:prstGeom prst="straightConnector1">
+                          <a:avLst/>
+                        </a:prstGeom>
+                        <a:ln>
+                          <a:tailEnd type="triangle"/>
+                        </a:ln>
+                      </wps:spPr>
+                      <wps:style>
+                        <a:lnRef idx="1">
+                          <a:schemeClr val="accent1"/>
+                        </a:lnRef>
+                        <a:fillRef idx="0">
+                          <a:schemeClr val="accent1"/>
+                        </a:fillRef>
+                        <a:effectRef idx="0">
+                          <a:schemeClr val="accent1"/>
+                        </a:effectRef>
+                        <a:fontRef idx="minor">
+                          <a:schemeClr val="tx1"/>
+                        </a:fontRef>
+                      </wps:style>
+                      <wps:bodyPr/>
+                    </wps:wsp>
+                  </a:graphicData>
+                </a:graphic>
+              </wp:anchor>
+            </w:drawing>
+          </mc:Choice>
+          <mc:Fallback>
+            <w:pict>
+              <v:shape w14:anchorId="139BE71A" id="Straight Arrow Connector 12" o:spid="_x0000_s1026" type="#_x0000_t32" style="position:absolute;margin-left:206.8pt;margin-top:15.5pt;width:0;height:46.9pt;z-index:251712512;visibility:visible;mso-wrap-style:square;mso-wrap-distance-left:9pt;mso-wrap-distance-top:0;mso-wrap-distance-right:9pt;mso-wrap-distance-bottom:0;mso-position-horizontal:absolute;mso-position-horizontal-relative:text;mso-position-vertical:absolute;mso-position-vertical-relative:text" o:gfxdata="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" strokecolor="#5b9bd5 [3204]" strokeweight=".5pt">
+                <v:stroke endarrow="block" joinstyle="miter"/>
+              </v:shape>
+            </w:pict>
+          </mc:Fallback>
+        </mc:AlternateContent>
+      </w:r>
+      <w:r>
+        <w:rPr>
+          <w:noProof/>
+          <w:sz w:val="28"/>
+        </w:rPr>
+        <mc:AlternateContent>
+          <mc:Choice Requires="wps">
+            <w:drawing>
+              <wp:anchor distT="0" distB="0" distL="114300" distR="114300" simplePos="0" relativeHeight="251711488" behindDoc="0" locked="0" layoutInCell="1" allowOverlap="1">
+                <wp:simplePos x="0" y="0"/>
+                <wp:positionH relativeFrom="column">
+                  <wp:posOffset>1104103</wp:posOffset>
+                </wp:positionH>
+                <wp:positionV relativeFrom="paragraph">
+                  <wp:posOffset>196215</wp:posOffset>
+                </wp:positionV>
+                <wp:extent cx="1536887" cy="0"/>
+                <wp:effectExtent l="0" t="0" r="25400" b="19050"/>
+                <wp:wrapNone/>
+                <wp:docPr id="11" name="Straight Connector 11"/>
+                <wp:cNvGraphicFramePr/>
+                <a:graphic xmlns:a="http://schemas.openxmlformats.org/drawingml/2006/main">
+                  <a:graphicData uri="http://schemas.microsoft.com/office/word/2010/wordprocessingShape">
+                    <wps:wsp>
+                      <wps:cNvCnPr/>
+                      <wps:spPr>
+                        <a:xfrm>
+                          <a:off x="0" y="0"/>
+                          <a:ext cx="1536887" cy="0"/>
+                        </a:xfrm>
+                        <a:prstGeom prst="line">
+                          <a:avLst/>
+                        </a:prstGeom>
+                      </wps:spPr>
+                      <wps:style>
+                        <a:lnRef idx="1">
+                          <a:schemeClr val="accent1"/>
+                        </a:lnRef>
+                        <a:fillRef idx="0">
+                          <a:schemeClr val="accent1"/>
+                        </a:fillRef>
+                        <a:effectRef idx="0">
+                          <a:schemeClr val="accent1"/>
+                        </a:effectRef>
+                        <a:fontRef idx="minor">
+                          <a:schemeClr val="tx1"/>
+                        </a:fontRef>
+                      </wps:style>
+                      <wps:bodyPr/>
+                    </wps:wsp>
+                  </a:graphicData>
+                </a:graphic>
+                <wp14:sizeRelH relativeFrom="margin">
+                  <wp14:pctWidth>0</wp14:pctWidth>
+                </wp14:sizeRelH>
+              </wp:anchor>
+            </w:drawing>
+          </mc:Choice>
+          <mc:Fallback>
+            <w:pict>
+              <v:line w14:anchorId="58A39309" id="Straight Connector 11" o:spid="_x0000_s1026" style="position:absolute;z-index:251711488;visibility:visible;mso-wrap-style:square;mso-width-percent:0;mso-wrap-distance-left:9pt;mso-wrap-distance-top:0;mso-wrap-distance-right:9pt;mso-wrap-distance-bottom:0;mso-position-horizontal:absolute;mso-position-horizontal-relative:text;mso-position-vertical:absolute;mso-position-vertical-relative:text;mso-width-percent:0;mso-width-relative:margin" from="86.95pt,15.45pt" to="207.95pt,15.45pt" o:gfxdata="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" strokecolor="#5b9bd5 [3204]" strokeweight=".5pt">
+                <v:stroke joinstyle="miter"/>
+              </v:line>
+            </w:pict>
+          </mc:Fallback>
+        </mc:AlternateContent>
+      </w:r>
+    </w:p>
+    <w:p>
+      <w:pPr>
+        <w:rPr>
+          <w:sz w:val="28"/>
+        </w:rPr>
+      </w:pPr>
+    </w:p>
+    <w:p>
+      <w:pPr>
+        <w:rPr>
+          <w:sz w:val="28"/>
+        </w:rPr>
+      </w:pPr>
+      <w:bookmarkStart w:id="0" w:name="_GoBack"/>
+      <w:bookmarkEnd w:id="0"/>
+      <w:r>
+        <w:rPr>
+          <w:sz w:val="28"/>
+        </w:rPr>
+        <mc:AlternateContent>
+          <mc:Choice Requires="wps">
+            <w:drawing>
+              <wp:anchor distT="0" distB="0" distL="114300" distR="114300" simplePos="0" relativeHeight="251709440" behindDoc="0" locked="0" layoutInCell="1" allowOverlap="1" wp14:anchorId="75BE46A1" wp14:editId="1FA88853">
+                <wp:simplePos x="0" y="0"/>
+                <wp:positionH relativeFrom="column">
+                  <wp:posOffset>1807845</wp:posOffset>
+                </wp:positionH>
+                <wp:positionV relativeFrom="paragraph">
+                  <wp:posOffset>199552</wp:posOffset>
+                </wp:positionV>
+                <wp:extent cx="1852295" cy="5715"/>
+                <wp:effectExtent l="0" t="0" r="33655" b="32385"/>
+                <wp:wrapNone/>
+                <wp:docPr id="8" name="Straight Connector 8"/>
+                <wp:cNvGraphicFramePr/>
+                <a:graphic xmlns:a="http://schemas.openxmlformats.org/drawingml/2006/main">
+                  <a:graphicData uri="http://schemas.microsoft.com/office/word/2010/wordprocessingShape">
+                    <wps:wsp>
+                      <wps:cNvCnPr/>
+                      <wps:spPr>
+                        <a:xfrm>
+                          <a:off x="0" y="0"/>
+                          <a:ext cx="1852295" cy="5715"/>
+                        </a:xfrm>
+                        <a:prstGeom prst="line">
+                          <a:avLst/>
+                        </a:prstGeom>
+                      </wps:spPr>
+                      <wps:style>
+                        <a:lnRef idx="1">
+                          <a:schemeClr val="accent1"/>
+                        </a:lnRef>
+                        <a:fillRef idx="0">
+                          <a:schemeClr val="accent1"/>
+                        </a:fillRef>
+                        <a:effectRef idx="0">
+                          <a:schemeClr val="accent1"/>
+                        </a:effectRef>
+                        <a:fontRef idx="minor">
+                          <a:schemeClr val="tx1"/>
+                        </a:fontRef>
+                      </wps:style>
+                      <wps:bodyPr/>
+                    </wps:wsp>
+                  </a:graphicData>
+                </a:graphic>
+                <wp14:sizeRelH relativeFrom="margin">
+                  <wp14:pctWidth>0</wp14:pctWidth>
+                </wp14:sizeRelH>
+                <wp14:sizeRelV relativeFrom="margin">
+                  <wp14:pctHeight>0</wp14:pctHeight>
+                </wp14:sizeRelV>
+              </wp:anchor>
+            </w:drawing>
+          </mc:Choice>
+          <mc:Fallback>
+            <w:pict>
+              <v:line w14:anchorId="7E085CAA" id="Straight Connector 8" o:spid="_x0000_s1026" style="position:absolute;z-index:251709440;visibility:visible;mso-wrap-style:square;mso-width-percent:0;mso-height-percent:0;mso-wrap-distance-left:9pt;mso-wrap-distance-top:0;mso-wrap-distance-right:9pt;mso-wrap-distance-bottom:0;mso-position-horizontal:absolute;mso-position-horizontal-relative:text;mso-position-vertical:absolute;mso-position-vertical-relative:text;mso-width-percent:0;mso-height-percent:0;mso-width-relative:margin;mso-height-relative:margin" from="142.35pt,15.7pt" to="288.2pt,16.15pt" o:gfxdata="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" strokecolor="#5b9bd5 [3204]" strokeweight=".5pt">
+                <v:stroke joinstyle="miter"/>
+              </v:line>
+            </w:pict>
+          </mc:Fallback>
+        </mc:AlternateContent>
+      </w:r>
+    </w:p>
+    <w:p>
+      <w:pPr>
+        <w:tabs>
+          <w:tab w:val="left" w:pos="3248"/>
+        </w:tabs>
+        <w:rPr>
+          <w:sz w:val="28"/>
+        </w:rPr>
+      </w:pPr>
+      <w:r>
+        <w:rPr>
+          <w:sz w:val="28"/>
+        </w:rPr>
+        <mc:AlternateContent>
+          <mc:Choice Requires="wps">
+            <w:drawing>
+              <wp:anchor distT="0" distB="0" distL="114300" distR="114300" simplePos="0" relativeHeight="251710464" behindDoc="0" locked="0" layoutInCell="1" allowOverlap="1" wp14:anchorId="5C187CBB" wp14:editId="3275FB36">
+                <wp:simplePos x="0" y="0"/>
+                <wp:positionH relativeFrom="column">
+                  <wp:posOffset>1800860</wp:posOffset>
+                </wp:positionH>
+                <wp:positionV relativeFrom="paragraph">
+                  <wp:posOffset>350047</wp:posOffset>
+                </wp:positionV>
+                <wp:extent cx="1851660" cy="6350"/>
+                <wp:effectExtent l="0" t="0" r="34290" b="31750"/>
+                <wp:wrapNone/>
+                <wp:docPr id="9" name="Straight Connector 9"/>
+                <wp:cNvGraphicFramePr/>
+                <a:graphic xmlns:a="http://schemas.openxmlformats.org/drawingml/2006/main">
+                  <a:graphicData uri="http://schemas.microsoft.com/office/word/2010/wordprocessingShape">
+                    <wps:wsp>
+                      <wps:cNvCnPr/>
+                      <wps:spPr>
+                        <a:xfrm>
+                          <a:off x="0" y="0"/>
+                          <a:ext cx="1851660" cy="6350"/>
+                        </a:xfrm>
+                        <a:prstGeom prst="line">
+                          <a:avLst/>
+                        </a:prstGeom>
+                      </wps:spPr>
+                      <wps:style>
+                        <a:lnRef idx="1">
+                          <a:schemeClr val="accent1"/>
+                        </a:lnRef>
+                        <a:fillRef idx="0">
+                          <a:schemeClr val="accent1"/>
+                        </a:fillRef>
+                        <a:effectRef idx="0">
+                          <a:schemeClr val="accent1"/>
+                        </a:effectRef>
+                        <a:fontRef idx="minor">
+                          <a:schemeClr val="tx1"/>
+                        </a:fontRef>
+                      </wps:style>
+                      <wps:bodyPr/>
+                    </wps:wsp>
+                  </a:graphicData>
+                </a:graphic>
+                <wp14:sizeRelH relativeFrom="margin">
+                  <wp14:pctWidth>0</wp14:pctWidth>
+                </wp14:sizeRelH>
+                <wp14:sizeRelV relativeFrom="margin">
+                  <wp14:pctHeight>0</wp14:pctHeight>
+                </wp14:sizeRelV>
+              </wp:anchor>
+            </w:drawing>
+          </mc:Choice>
+          <mc:Fallback>
+            <w:pict>
+              <v:line w14:anchorId="55D5DF74" id="Straight Connector 9" o:spid="_x0000_s1026" style="position:absolute;z-index:251710464;visibility:visible;mso-wrap-style:square;mso-width-percent:0;mso-height-percent:0;mso-wrap-distance-left:9pt;mso-wrap-distance-top:0;mso-wrap-distance-right:9pt;mso-wrap-distance-bottom:0;mso-position-horizontal:absolute;mso-position-horizontal-relative:text;mso-position-vertical:absolute;mso-position-vertical-relative:text;mso-width-percent:0;mso-height-percent:0;mso-width-relative:margin;mso-height-relative:margin" from="141.8pt,27.55pt" to="287.6pt,28.05pt" o:gfxdata="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" strokecolor="#5b9bd5 [3204]" strokeweight=".5pt">
+                <v:stroke joinstyle="miter"/>
+              </v:line>
+            </w:pict>
+          </mc:Fallback>
+        </mc:AlternateContent>
+      </w:r>
+      <w:r>
+        <w:rPr>
+          <w:sz w:val="28"/>
+        </w:rPr>
+        <w:tab/>
+        <w:t>Save Image to Gallery</w:t>
       </w:r>
     </w:p>
     <w:sectPr>

</xml_diff>